<commit_message>
more reviewer comment changes
</commit_message>
<xml_diff>
--- a/writing/submissions/PLOS medicine/response_to_reviewers_july_10.docx
+++ b/writing/submissions/PLOS medicine/response_to_reviewers_july_10.docx
@@ -88,7 +88,27 @@
           <w:szCs w:val="22"/>
         </w:rPr>
         <w:br/>
-        <w:t xml:space="preserve">Reviewer #1: This is a study on a novel research question. Generally the study appears to be well conducted and reported. Particularly, Figure 2 is very clear and illustrated the results beautifully. </w:t>
+        <w:t xml:space="preserve">Reviewer #1: This is a study on a novel research question. </w:t>
+      </w:r>
+      <w:proofErr w:type="gramStart"/>
+      <w:r>
+        <w:rPr>
+          <w:rFonts w:ascii="Arial" w:hAnsi="Arial" w:cs="Arial"/>
+          <w:color w:val="000000" w:themeColor="text1"/>
+          <w:sz w:val="22"/>
+          <w:szCs w:val="22"/>
+        </w:rPr>
+        <w:t>Generally</w:t>
+      </w:r>
+      <w:proofErr w:type="gramEnd"/>
+      <w:r>
+        <w:rPr>
+          <w:rFonts w:ascii="Arial" w:hAnsi="Arial" w:cs="Arial"/>
+          <w:color w:val="000000" w:themeColor="text1"/>
+          <w:sz w:val="22"/>
+          <w:szCs w:val="22"/>
+        </w:rPr>
+        <w:t xml:space="preserve"> the study appears to be well conducted and reported. Particularly, Figure 2 is very clear and illustrated the results beautifully. </w:t>
       </w:r>
       <w:r>
         <w:rPr>
@@ -134,7 +154,27 @@
           <w:szCs w:val="22"/>
         </w:rPr>
         <w:br/>
-        <w:t>1. It appears the study used ecological case-cross over design, where the 'ecological' part is that the unit of analysis is based on county rather than individuals. If my interpretation is correct please be explicit about the study's ecological nature, and discuss the limitations arises from this, notably ecological fallacy and potentially individual-level time varying confounding</w:t>
+        <w:t xml:space="preserve">1. It appears the study used ecological case-cross over design, where the 'ecological' part is that the unit of analysis is based on county rather than individuals. If my interpretation is </w:t>
+      </w:r>
+      <w:proofErr w:type="gramStart"/>
+      <w:r>
+        <w:rPr>
+          <w:rFonts w:ascii="Arial" w:hAnsi="Arial" w:cs="Arial"/>
+          <w:color w:val="000000" w:themeColor="text1"/>
+          <w:sz w:val="22"/>
+          <w:szCs w:val="22"/>
+        </w:rPr>
+        <w:t>correct</w:t>
+      </w:r>
+      <w:proofErr w:type="gramEnd"/>
+      <w:r>
+        <w:rPr>
+          <w:rFonts w:ascii="Arial" w:hAnsi="Arial" w:cs="Arial"/>
+          <w:color w:val="000000" w:themeColor="text1"/>
+          <w:sz w:val="22"/>
+          <w:szCs w:val="22"/>
+        </w:rPr>
+        <w:t xml:space="preserve"> please be explicit about the study's ecological nature, and discuss the limitations arises from this, notably ecological fallacy and potentially individual-level time varying confounding</w:t>
       </w:r>
       <w:r>
         <w:rPr>
@@ -419,7 +459,27 @@
           <w:szCs w:val="22"/>
         </w:rPr>
         <w:br/>
-        <w:t>2. More details are required on the selection of 'control' days. It was reported as 'matching on county, day of week, and month'. In that case the control days would be at least 1 year apart from the 'case' days. How far apart are the case and control days are? Would it not be an issue that with year difference, demographic shift would play a non-negligible role?  </w:t>
+        <w:t xml:space="preserve">2. More details are required on the selection of 'control' days. It was reported as 'matching on county, day of week, and month'. In that case the control days would be at least 1 year apart from the 'case' days. How far apart are the case and control days </w:t>
+      </w:r>
+      <w:proofErr w:type="gramStart"/>
+      <w:r>
+        <w:rPr>
+          <w:rFonts w:ascii="Arial" w:hAnsi="Arial" w:cs="Arial"/>
+          <w:color w:val="000000" w:themeColor="text1"/>
+          <w:sz w:val="22"/>
+          <w:szCs w:val="22"/>
+        </w:rPr>
+        <w:t>are</w:t>
+      </w:r>
+      <w:proofErr w:type="gramEnd"/>
+      <w:r>
+        <w:rPr>
+          <w:rFonts w:ascii="Arial" w:hAnsi="Arial" w:cs="Arial"/>
+          <w:color w:val="000000" w:themeColor="text1"/>
+          <w:sz w:val="22"/>
+          <w:szCs w:val="22"/>
+        </w:rPr>
+        <w:t>? Would it not be an issue that with year difference, demographic shift would play a non-negligible role?  </w:t>
       </w:r>
     </w:p>
     <w:p>
@@ -1336,7 +1396,17 @@
           <w:sz w:val="22"/>
           <w:szCs w:val="22"/>
         </w:rPr>
-        <w:t>Thank you for your comment</w:t>
+        <w:t xml:space="preserve">Thank you for your </w:t>
+      </w:r>
+      <w:proofErr w:type="gramStart"/>
+      <w:r>
+        <w:rPr>
+          <w:rFonts w:ascii="Arial" w:hAnsi="Arial" w:cs="Arial"/>
+          <w:color w:val="4472C4" w:themeColor="accent1"/>
+          <w:sz w:val="22"/>
+          <w:szCs w:val="22"/>
+        </w:rPr>
+        <w:t>comment</w:t>
       </w:r>
       <w:r>
         <w:rPr>
@@ -1347,6 +1417,7 @@
         </w:rPr>
         <w:t>s</w:t>
       </w:r>
+      <w:proofErr w:type="gramEnd"/>
       <w:r>
         <w:rPr>
           <w:rFonts w:ascii="Arial" w:hAnsi="Arial" w:cs="Arial"/>
@@ -1426,15 +1497,46 @@
           <w:rFonts w:ascii="Arial" w:hAnsi="Arial" w:cs="Arial"/>
           <w:sz w:val="22"/>
           <w:szCs w:val="22"/>
-        </w:rPr>
-      </w:pPr>
-      <w:r>
-        <w:rPr>
-          <w:rFonts w:ascii="Arial" w:hAnsi="Arial" w:cs="Arial"/>
-          <w:sz w:val="22"/>
-          <w:szCs w:val="22"/>
-        </w:rPr>
-        <w:t xml:space="preserve">Page 6 Using last observation carried forward seems rather arbitrary. My initial thought was that I would have tried to average some readings before and after the missing data period. If the missingness is related to power outages which occurred during the period of missingness imputing what happened before will be biased. </w:t>
+          <w:highlight w:val="yellow"/>
+        </w:rPr>
+      </w:pPr>
+      <w:r>
+        <w:rPr>
+          <w:rFonts w:ascii="Arial" w:hAnsi="Arial" w:cs="Arial"/>
+          <w:sz w:val="22"/>
+          <w:szCs w:val="22"/>
+          <w:highlight w:val="yellow"/>
+        </w:rPr>
+        <w:t xml:space="preserve">Page 6 Using last observation carried forward seems rather arbitrary. My initial thought was that </w:t>
+      </w:r>
+      <w:commentRangeStart w:id="3"/>
+      <w:r>
+        <w:rPr>
+          <w:rFonts w:ascii="Arial" w:hAnsi="Arial" w:cs="Arial"/>
+          <w:sz w:val="22"/>
+          <w:szCs w:val="22"/>
+          <w:highlight w:val="yellow"/>
+        </w:rPr>
+        <w:t>I</w:t>
+      </w:r>
+      <w:commentRangeEnd w:id="3"/>
+      <w:r>
+        <w:rPr>
+          <w:rStyle w:val="CommentReference"/>
+          <w:rFonts w:asciiTheme="minorHAnsi" w:eastAsiaTheme="minorHAnsi" w:hAnsiTheme="minorHAnsi" w:cstheme="minorBidi"/>
+          <w:kern w:val="2"/>
+          <w14:ligatures w14:val="standardContextual"/>
+        </w:rPr>
+        <w:commentReference w:id="3"/>
+      </w:r>
+      <w:r>
+        <w:rPr>
+          <w:rFonts w:ascii="Arial" w:hAnsi="Arial" w:cs="Arial"/>
+          <w:sz w:val="22"/>
+          <w:szCs w:val="22"/>
+          <w:highlight w:val="yellow"/>
+        </w:rPr>
+        <w:t xml:space="preserve"> would have tried to average some readings before and after the missing data period. If the missingness is related to power outages which occurred during the period of missingness imputing what happened before will be biased. </w:t>
       </w:r>
     </w:p>
     <w:p>
@@ -1449,14 +1551,16 @@
           <w:color w:val="4472C4" w:themeColor="accent1"/>
           <w:sz w:val="22"/>
           <w:szCs w:val="22"/>
-        </w:rPr>
-      </w:pPr>
-      <w:r>
-        <w:rPr>
-          <w:rFonts w:ascii="Arial" w:hAnsi="Arial" w:cs="Arial"/>
-          <w:color w:val="4472C4" w:themeColor="accent1"/>
-          <w:sz w:val="22"/>
-          <w:szCs w:val="22"/>
+          <w:highlight w:val="yellow"/>
+        </w:rPr>
+      </w:pPr>
+      <w:r>
+        <w:rPr>
+          <w:rFonts w:ascii="Arial" w:hAnsi="Arial" w:cs="Arial"/>
+          <w:color w:val="4472C4" w:themeColor="accent1"/>
+          <w:sz w:val="22"/>
+          <w:szCs w:val="22"/>
+          <w:highlight w:val="yellow"/>
         </w:rPr>
         <w:t>We think that most missingness is random here, from utility website outages, or internet connectivity issues with the poweroutages.us not able to collect information</w:t>
       </w:r>
@@ -1473,16 +1577,52 @@
           <w:color w:val="4472C4" w:themeColor="accent1"/>
           <w:sz w:val="22"/>
           <w:szCs w:val="22"/>
-        </w:rPr>
-      </w:pPr>
-      <w:r>
-        <w:rPr>
-          <w:rFonts w:ascii="Arial" w:hAnsi="Arial" w:cs="Arial"/>
-          <w:color w:val="4472C4" w:themeColor="accent1"/>
-          <w:sz w:val="22"/>
-          <w:szCs w:val="22"/>
-        </w:rPr>
-        <w:t xml:space="preserve">Of course there is a chance that there are gaps in data reporting at the same time as large power outages, which would not be random. And so in that case yes, LOCF would be biased. </w:t>
+          <w:highlight w:val="yellow"/>
+        </w:rPr>
+      </w:pPr>
+      <w:proofErr w:type="gramStart"/>
+      <w:r>
+        <w:rPr>
+          <w:rFonts w:ascii="Arial" w:hAnsi="Arial" w:cs="Arial"/>
+          <w:color w:val="4472C4" w:themeColor="accent1"/>
+          <w:sz w:val="22"/>
+          <w:szCs w:val="22"/>
+          <w:highlight w:val="yellow"/>
+        </w:rPr>
+        <w:t>Of course</w:t>
+      </w:r>
+      <w:proofErr w:type="gramEnd"/>
+      <w:r>
+        <w:rPr>
+          <w:rFonts w:ascii="Arial" w:hAnsi="Arial" w:cs="Arial"/>
+          <w:color w:val="4472C4" w:themeColor="accent1"/>
+          <w:sz w:val="22"/>
+          <w:szCs w:val="22"/>
+          <w:highlight w:val="yellow"/>
+        </w:rPr>
+        <w:t xml:space="preserve"> there is a chance that there are gaps in data reporting at the same time as large power outages, which would not be random. And </w:t>
+      </w:r>
+      <w:proofErr w:type="gramStart"/>
+      <w:r>
+        <w:rPr>
+          <w:rFonts w:ascii="Arial" w:hAnsi="Arial" w:cs="Arial"/>
+          <w:color w:val="4472C4" w:themeColor="accent1"/>
+          <w:sz w:val="22"/>
+          <w:szCs w:val="22"/>
+          <w:highlight w:val="yellow"/>
+        </w:rPr>
+        <w:t>so</w:t>
+      </w:r>
+      <w:proofErr w:type="gramEnd"/>
+      <w:r>
+        <w:rPr>
+          <w:rFonts w:ascii="Arial" w:hAnsi="Arial" w:cs="Arial"/>
+          <w:color w:val="4472C4" w:themeColor="accent1"/>
+          <w:sz w:val="22"/>
+          <w:szCs w:val="22"/>
+          <w:highlight w:val="yellow"/>
+        </w:rPr>
+        <w:t xml:space="preserve"> in that case yes, LOCF would be biased. </w:t>
       </w:r>
     </w:p>
     <w:p>
@@ -1497,16 +1637,52 @@
           <w:color w:val="4472C4" w:themeColor="accent1"/>
           <w:sz w:val="22"/>
           <w:szCs w:val="22"/>
-        </w:rPr>
-      </w:pPr>
-      <w:r>
-        <w:rPr>
-          <w:rFonts w:ascii="Arial" w:hAnsi="Arial" w:cs="Arial"/>
-          <w:color w:val="4472C4" w:themeColor="accent1"/>
-          <w:sz w:val="22"/>
-          <w:szCs w:val="22"/>
-        </w:rPr>
-        <w:t xml:space="preserve">However even if it IS biased…when we used LOCF to fill values where there were &lt;4hrs missing, we only filled in less than .3% of observations. So we could average the values beforehand and after, but it seems unlikely that it would make any difference to the analysis. </w:t>
+          <w:highlight w:val="yellow"/>
+        </w:rPr>
+      </w:pPr>
+      <w:proofErr w:type="gramStart"/>
+      <w:r>
+        <w:rPr>
+          <w:rFonts w:ascii="Arial" w:hAnsi="Arial" w:cs="Arial"/>
+          <w:color w:val="4472C4" w:themeColor="accent1"/>
+          <w:sz w:val="22"/>
+          <w:szCs w:val="22"/>
+          <w:highlight w:val="yellow"/>
+        </w:rPr>
+        <w:t>However</w:t>
+      </w:r>
+      <w:proofErr w:type="gramEnd"/>
+      <w:r>
+        <w:rPr>
+          <w:rFonts w:ascii="Arial" w:hAnsi="Arial" w:cs="Arial"/>
+          <w:color w:val="4472C4" w:themeColor="accent1"/>
+          <w:sz w:val="22"/>
+          <w:szCs w:val="22"/>
+          <w:highlight w:val="yellow"/>
+        </w:rPr>
+        <w:t xml:space="preserve"> even if it IS biased…when we used LOCF to fill values where there were &lt;4hrs missing, we only filled in less than .3% of observations. </w:t>
+      </w:r>
+      <w:proofErr w:type="gramStart"/>
+      <w:r>
+        <w:rPr>
+          <w:rFonts w:ascii="Arial" w:hAnsi="Arial" w:cs="Arial"/>
+          <w:color w:val="4472C4" w:themeColor="accent1"/>
+          <w:sz w:val="22"/>
+          <w:szCs w:val="22"/>
+          <w:highlight w:val="yellow"/>
+        </w:rPr>
+        <w:t>So</w:t>
+      </w:r>
+      <w:proofErr w:type="gramEnd"/>
+      <w:r>
+        <w:rPr>
+          <w:rFonts w:ascii="Arial" w:hAnsi="Arial" w:cs="Arial"/>
+          <w:color w:val="4472C4" w:themeColor="accent1"/>
+          <w:sz w:val="22"/>
+          <w:szCs w:val="22"/>
+          <w:highlight w:val="yellow"/>
+        </w:rPr>
+        <w:t xml:space="preserve"> we could average the values beforehand and after, but it seems unlikely that it would make any difference to the analysis. </w:t>
       </w:r>
     </w:p>
     <w:p>
@@ -1521,14 +1697,16 @@
           <w:color w:val="4472C4" w:themeColor="accent1"/>
           <w:sz w:val="22"/>
           <w:szCs w:val="22"/>
-        </w:rPr>
-      </w:pPr>
-      <w:r>
-        <w:rPr>
-          <w:rFonts w:ascii="Arial" w:hAnsi="Arial" w:cs="Arial"/>
-          <w:color w:val="4472C4" w:themeColor="accent1"/>
-          <w:sz w:val="22"/>
-          <w:szCs w:val="22"/>
+          <w:highlight w:val="yellow"/>
+        </w:rPr>
+      </w:pPr>
+      <w:r>
+        <w:rPr>
+          <w:rFonts w:ascii="Arial" w:hAnsi="Arial" w:cs="Arial"/>
+          <w:color w:val="4472C4" w:themeColor="accent1"/>
+          <w:sz w:val="22"/>
+          <w:szCs w:val="22"/>
+          <w:highlight w:val="yellow"/>
         </w:rPr>
         <w:t>To fully address this comment, we’ve added a sensitivity analysis. We filled in these gaps with 0s, meaning no power outage, and then we also filled them in as if there had always been power outages during these times</w:t>
       </w:r>
@@ -1538,6 +1716,7 @@
           <w:color w:val="4472C4" w:themeColor="accent1"/>
           <w:sz w:val="22"/>
           <w:szCs w:val="22"/>
+          <w:highlight w:val="yellow"/>
         </w:rPr>
         <w:t>, to model the two extremes of how our effect estimates might change depending on how we chose to i</w:t>
       </w:r>
@@ -1547,6 +1726,7 @@
           <w:color w:val="4472C4" w:themeColor="accent1"/>
           <w:sz w:val="22"/>
           <w:szCs w:val="22"/>
+          <w:highlight w:val="yellow"/>
         </w:rPr>
         <w:t>m</w:t>
       </w:r>
@@ -1556,6 +1736,7 @@
           <w:color w:val="4472C4" w:themeColor="accent1"/>
           <w:sz w:val="22"/>
           <w:szCs w:val="22"/>
+          <w:highlight w:val="yellow"/>
         </w:rPr>
         <w:t>put</w:t>
       </w:r>
@@ -1565,6 +1746,7 @@
           <w:color w:val="4472C4" w:themeColor="accent1"/>
           <w:sz w:val="22"/>
           <w:szCs w:val="22"/>
+          <w:highlight w:val="yellow"/>
         </w:rPr>
         <w:t>e</w:t>
       </w:r>
@@ -1574,6 +1756,7 @@
           <w:color w:val="4472C4" w:themeColor="accent1"/>
           <w:sz w:val="22"/>
           <w:szCs w:val="22"/>
+          <w:highlight w:val="yellow"/>
         </w:rPr>
         <w:t xml:space="preserve"> these values. </w:t>
       </w:r>
@@ -1590,14 +1773,16 @@
           <w:color w:val="4472C4" w:themeColor="accent1"/>
           <w:sz w:val="22"/>
           <w:szCs w:val="22"/>
-        </w:rPr>
-      </w:pPr>
-      <w:r>
-        <w:rPr>
-          <w:rFonts w:ascii="Arial" w:hAnsi="Arial" w:cs="Arial"/>
-          <w:color w:val="4472C4" w:themeColor="accent1"/>
-          <w:sz w:val="22"/>
-          <w:szCs w:val="22"/>
+          <w:highlight w:val="yellow"/>
+        </w:rPr>
+      </w:pPr>
+      <w:r>
+        <w:rPr>
+          <w:rFonts w:ascii="Arial" w:hAnsi="Arial" w:cs="Arial"/>
+          <w:color w:val="4472C4" w:themeColor="accent1"/>
+          <w:sz w:val="22"/>
+          <w:szCs w:val="22"/>
+          <w:highlight w:val="yellow"/>
         </w:rPr>
         <w:t xml:space="preserve">Write about results here </w:t>
       </w:r>
@@ -1614,14 +1799,16 @@
           <w:color w:val="4472C4" w:themeColor="accent1"/>
           <w:sz w:val="22"/>
           <w:szCs w:val="22"/>
-        </w:rPr>
-      </w:pPr>
-      <w:r>
-        <w:rPr>
-          <w:rFonts w:ascii="Arial" w:hAnsi="Arial" w:cs="Arial"/>
-          <w:color w:val="4472C4" w:themeColor="accent1"/>
-          <w:sz w:val="22"/>
-          <w:szCs w:val="22"/>
+          <w:highlight w:val="yellow"/>
+        </w:rPr>
+      </w:pPr>
+      <w:r>
+        <w:rPr>
+          <w:rFonts w:ascii="Arial" w:hAnsi="Arial" w:cs="Arial"/>
+          <w:color w:val="4472C4" w:themeColor="accent1"/>
+          <w:sz w:val="22"/>
+          <w:szCs w:val="22"/>
+          <w:highlight w:val="yellow"/>
         </w:rPr>
         <w:t xml:space="preserve">Give Vivian two datasets to rerun </w:t>
       </w:r>
@@ -1631,6 +1818,7 @@
           <w:color w:val="4472C4" w:themeColor="accent1"/>
           <w:sz w:val="22"/>
           <w:szCs w:val="22"/>
+          <w:highlight w:val="yellow"/>
         </w:rPr>
         <w:t xml:space="preserve">analyses with </w:t>
       </w:r>
@@ -1640,6 +1828,7 @@
           <w:color w:val="4472C4" w:themeColor="accent1"/>
           <w:sz w:val="22"/>
           <w:szCs w:val="22"/>
+          <w:highlight w:val="yellow"/>
         </w:rPr>
         <w:t xml:space="preserve">on FASSE. </w:t>
       </w:r>
@@ -1651,6 +1840,7 @@
           <w:rFonts w:ascii="Arial" w:hAnsi="Arial" w:cs="Arial"/>
           <w:sz w:val="22"/>
           <w:szCs w:val="22"/>
+          <w:highlight w:val="yellow"/>
         </w:rPr>
       </w:pPr>
     </w:p>
@@ -1665,13 +1855,15 @@
           <w:rFonts w:ascii="Arial" w:hAnsi="Arial" w:cs="Arial"/>
           <w:sz w:val="22"/>
           <w:szCs w:val="22"/>
-        </w:rPr>
-      </w:pPr>
-      <w:r>
-        <w:rPr>
-          <w:rFonts w:ascii="Arial" w:hAnsi="Arial" w:cs="Arial"/>
-          <w:sz w:val="22"/>
-          <w:szCs w:val="22"/>
+          <w:highlight w:val="yellow"/>
+        </w:rPr>
+      </w:pPr>
+      <w:r>
+        <w:rPr>
+          <w:rFonts w:ascii="Arial" w:hAnsi="Arial" w:cs="Arial"/>
+          <w:sz w:val="22"/>
+          <w:szCs w:val="22"/>
+          <w:highlight w:val="yellow"/>
         </w:rPr>
         <w:t xml:space="preserve">Decide on a cutoff for customers out that’s the threshold </w:t>
       </w:r>
@@ -1687,13 +1879,15 @@
           <w:rFonts w:ascii="Arial" w:hAnsi="Arial" w:cs="Arial"/>
           <w:sz w:val="22"/>
           <w:szCs w:val="22"/>
-        </w:rPr>
-      </w:pPr>
-      <w:r>
-        <w:rPr>
-          <w:rFonts w:ascii="Arial" w:hAnsi="Arial" w:cs="Arial"/>
-          <w:sz w:val="22"/>
-          <w:szCs w:val="22"/>
+          <w:highlight w:val="yellow"/>
+        </w:rPr>
+      </w:pPr>
+      <w:r>
+        <w:rPr>
+          <w:rFonts w:ascii="Arial" w:hAnsi="Arial" w:cs="Arial"/>
+          <w:sz w:val="22"/>
+          <w:szCs w:val="22"/>
+          <w:highlight w:val="yellow"/>
         </w:rPr>
         <w:t xml:space="preserve">For the 4hrs missing, randomly add some customers out </w:t>
       </w:r>
@@ -1709,13 +1903,15 @@
           <w:rFonts w:ascii="Arial" w:hAnsi="Arial" w:cs="Arial"/>
           <w:sz w:val="22"/>
           <w:szCs w:val="22"/>
-        </w:rPr>
-      </w:pPr>
-      <w:r>
-        <w:rPr>
-          <w:rFonts w:ascii="Arial" w:hAnsi="Arial" w:cs="Arial"/>
-          <w:sz w:val="22"/>
-          <w:szCs w:val="22"/>
+          <w:highlight w:val="yellow"/>
+        </w:rPr>
+      </w:pPr>
+      <w:r>
+        <w:rPr>
+          <w:rFonts w:ascii="Arial" w:hAnsi="Arial" w:cs="Arial"/>
+          <w:sz w:val="22"/>
+          <w:szCs w:val="22"/>
+          <w:highlight w:val="yellow"/>
         </w:rPr>
         <w:t>Draw customers out from a distribution around 1% with some variability around 0.05</w:t>
       </w:r>
@@ -1731,13 +1927,15 @@
           <w:rFonts w:ascii="Arial" w:hAnsi="Arial" w:cs="Arial"/>
           <w:sz w:val="22"/>
           <w:szCs w:val="22"/>
-        </w:rPr>
-      </w:pPr>
-      <w:r>
-        <w:rPr>
-          <w:rFonts w:ascii="Arial" w:hAnsi="Arial" w:cs="Arial"/>
-          <w:sz w:val="22"/>
-          <w:szCs w:val="22"/>
+          <w:highlight w:val="yellow"/>
+        </w:rPr>
+      </w:pPr>
+      <w:r>
+        <w:rPr>
+          <w:rFonts w:ascii="Arial" w:hAnsi="Arial" w:cs="Arial"/>
+          <w:sz w:val="22"/>
+          <w:szCs w:val="22"/>
+          <w:highlight w:val="yellow"/>
         </w:rPr>
         <w:t xml:space="preserve">Rerun the main analyses and see how it changes things </w:t>
       </w:r>
@@ -1753,13 +1951,15 @@
           <w:rFonts w:ascii="Arial" w:hAnsi="Arial" w:cs="Arial"/>
           <w:sz w:val="22"/>
           <w:szCs w:val="22"/>
-        </w:rPr>
-      </w:pPr>
-      <w:r>
-        <w:rPr>
-          <w:rFonts w:ascii="Arial" w:hAnsi="Arial" w:cs="Arial"/>
-          <w:sz w:val="22"/>
-          <w:szCs w:val="22"/>
+          <w:highlight w:val="yellow"/>
+        </w:rPr>
+      </w:pPr>
+      <w:r>
+        <w:rPr>
+          <w:rFonts w:ascii="Arial" w:hAnsi="Arial" w:cs="Arial"/>
+          <w:sz w:val="22"/>
+          <w:szCs w:val="22"/>
+          <w:highlight w:val="yellow"/>
         </w:rPr>
         <w:t xml:space="preserve">&lt;4 hr chunks </w:t>
       </w:r>
@@ -1996,7 +2196,25 @@
           <w:sz w:val="22"/>
           <w:szCs w:val="22"/>
         </w:rPr>
-        <w:t xml:space="preserve">Page 7 Could people enter the models twice if their county experienced more than one event? If they could how was this included in the models? </w:t>
+        <w:t xml:space="preserve">Page 7 Could people enter the models twice if their county experienced more than one event? If they could how </w:t>
+      </w:r>
+      <w:proofErr w:type="gramStart"/>
+      <w:r>
+        <w:rPr>
+          <w:rFonts w:ascii="Arial" w:hAnsi="Arial" w:cs="Arial"/>
+          <w:sz w:val="22"/>
+          <w:szCs w:val="22"/>
+        </w:rPr>
+        <w:t>was</w:t>
+      </w:r>
+      <w:proofErr w:type="gramEnd"/>
+      <w:r>
+        <w:rPr>
+          <w:rFonts w:ascii="Arial" w:hAnsi="Arial" w:cs="Arial"/>
+          <w:sz w:val="22"/>
+          <w:szCs w:val="22"/>
+        </w:rPr>
+        <w:t xml:space="preserve"> this included in the models? </w:t>
       </w:r>
     </w:p>
     <w:p>
@@ -2045,7 +2263,7 @@
         </w:rPr>
         <w:t xml:space="preserve">Their presence in the model was dependent on if they had the outcome rather than the </w:t>
       </w:r>
-      <w:commentRangeStart w:id="3"/>
+      <w:commentRangeStart w:id="4"/>
       <w:r>
         <w:rPr>
           <w:rFonts w:ascii="Arial" w:hAnsi="Arial" w:cs="Arial"/>
@@ -2055,7 +2273,7 @@
         </w:rPr>
         <w:t>exposure</w:t>
       </w:r>
-      <w:commentRangeEnd w:id="3"/>
+      <w:commentRangeEnd w:id="4"/>
       <w:r>
         <w:rPr>
           <w:rStyle w:val="CommentReference"/>
@@ -2063,7 +2281,7 @@
           <w:kern w:val="2"/>
           <w14:ligatures w14:val="standardContextual"/>
         </w:rPr>
-        <w:commentReference w:id="3"/>
+        <w:commentReference w:id="4"/>
       </w:r>
       <w:r>
         <w:rPr>
@@ -2103,7 +2321,7 @@
         </w:rPr>
         <w:t xml:space="preserve">, by including intercepts for </w:t>
       </w:r>
-      <w:commentRangeStart w:id="4"/>
+      <w:commentRangeStart w:id="5"/>
       <w:r>
         <w:rPr>
           <w:rFonts w:ascii="Arial" w:hAnsi="Arial" w:cs="Arial"/>
@@ -2113,7 +2331,7 @@
         </w:rPr>
         <w:t>county</w:t>
       </w:r>
-      <w:commentRangeEnd w:id="4"/>
+      <w:commentRangeEnd w:id="5"/>
       <w:r>
         <w:rPr>
           <w:rStyle w:val="CommentReference"/>
@@ -2121,7 +2339,7 @@
           <w:kern w:val="2"/>
           <w14:ligatures w14:val="standardContextual"/>
         </w:rPr>
-        <w:commentReference w:id="4"/>
+        <w:commentReference w:id="5"/>
       </w:r>
       <w:r>
         <w:rPr>
@@ -2663,8 +2881,8 @@
         </w:rPr>
         <w:t xml:space="preserve">publications about this. </w:t>
       </w:r>
-      <w:commentRangeStart w:id="5"/>
-      <w:commentRangeEnd w:id="5"/>
+      <w:commentRangeStart w:id="6"/>
+      <w:commentRangeEnd w:id="6"/>
       <w:r>
         <w:rPr>
           <w:rStyle w:val="CommentReference"/>
@@ -2672,7 +2890,7 @@
           <w:kern w:val="2"/>
           <w14:ligatures w14:val="standardContextual"/>
         </w:rPr>
-        <w:commentReference w:id="5"/>
+        <w:commentReference w:id="6"/>
       </w:r>
       <w:r>
         <w:rPr>
@@ -3097,7 +3315,25 @@
           <w:sz w:val="22"/>
           <w:szCs w:val="22"/>
         </w:rPr>
-        <w:t xml:space="preserve">Page 9 A mean of 7 with a standard deviation of 29 is crying out for expression also as quantiles given the obvious skew. I would suggests 5% and 95% as well as the usual quartiles. </w:t>
+        <w:t xml:space="preserve">Page 9 A mean of 7 with a standard deviation of 29 is crying out for expression also as quantiles given the obvious skew. I would </w:t>
+      </w:r>
+      <w:proofErr w:type="gramStart"/>
+      <w:r>
+        <w:rPr>
+          <w:rFonts w:ascii="Arial" w:hAnsi="Arial" w:cs="Arial"/>
+          <w:sz w:val="22"/>
+          <w:szCs w:val="22"/>
+        </w:rPr>
+        <w:t>suggests</w:t>
+      </w:r>
+      <w:proofErr w:type="gramEnd"/>
+      <w:r>
+        <w:rPr>
+          <w:rFonts w:ascii="Arial" w:hAnsi="Arial" w:cs="Arial"/>
+          <w:sz w:val="22"/>
+          <w:szCs w:val="22"/>
+        </w:rPr>
+        <w:t xml:space="preserve"> 5% and 95% as well as the usual quartiles. </w:t>
       </w:r>
     </w:p>
     <w:p>
@@ -3166,7 +3402,7 @@
         </w:rPr>
         <w:t xml:space="preserve"> </w:t>
       </w:r>
-      <w:commentRangeStart w:id="6"/>
+      <w:commentRangeStart w:id="7"/>
       <w:r>
         <w:rPr>
           <w:rFonts w:ascii="Arial" w:hAnsi="Arial" w:cs="Arial"/>
@@ -3176,7 +3412,7 @@
         </w:rPr>
         <w:t>quantiles</w:t>
       </w:r>
-      <w:commentRangeEnd w:id="6"/>
+      <w:commentRangeEnd w:id="7"/>
       <w:r>
         <w:rPr>
           <w:rStyle w:val="CommentReference"/>
@@ -3184,7 +3420,7 @@
           <w:kern w:val="2"/>
           <w14:ligatures w14:val="standardContextual"/>
         </w:rPr>
-        <w:commentReference w:id="6"/>
+        <w:commentReference w:id="7"/>
       </w:r>
       <w:r>
         <w:rPr>
@@ -3194,6 +3430,26 @@
           <w:szCs w:val="22"/>
         </w:rPr>
         <w:t xml:space="preserve">. </w:t>
+      </w:r>
+    </w:p>
+    <w:p>
+      <w:pPr>
+        <w:pStyle w:val="NormalWeb"/>
+        <w:rPr>
+          <w:rFonts w:ascii="Arial" w:hAnsi="Arial" w:cs="Arial"/>
+          <w:color w:val="0070C0"/>
+          <w:sz w:val="22"/>
+          <w:szCs w:val="22"/>
+        </w:rPr>
+      </w:pPr>
+      <w:r>
+        <w:rPr>
+          <w:rFonts w:ascii="Arial" w:hAnsi="Arial" w:cs="Arial"/>
+          <w:color w:val="0070C0"/>
+          <w:sz w:val="22"/>
+          <w:szCs w:val="22"/>
+        </w:rPr>
+        <w:t xml:space="preserve">Include that here when we do it. </w:t>
       </w:r>
     </w:p>
     <w:p>
@@ -3363,7 +3619,25 @@
           <w:sz w:val="22"/>
           <w:szCs w:val="22"/>
         </w:rPr>
-        <w:t xml:space="preserve">Page 10 Is the statement comparing the outage sizes based on a formal test? I do not see this as too important since the pattern of results over the early days and the dose–response effect are quite compelling. </w:t>
+        <w:t xml:space="preserve">Page 10 Is the statement comparing the outage sizes based on a formal test? I do not see this as too important since the pattern of results over the early days and the dose–response effect </w:t>
+      </w:r>
+      <w:proofErr w:type="gramStart"/>
+      <w:r>
+        <w:rPr>
+          <w:rFonts w:ascii="Arial" w:hAnsi="Arial" w:cs="Arial"/>
+          <w:sz w:val="22"/>
+          <w:szCs w:val="22"/>
+        </w:rPr>
+        <w:t>are</w:t>
+      </w:r>
+      <w:proofErr w:type="gramEnd"/>
+      <w:r>
+        <w:rPr>
+          <w:rFonts w:ascii="Arial" w:hAnsi="Arial" w:cs="Arial"/>
+          <w:sz w:val="22"/>
+          <w:szCs w:val="22"/>
+        </w:rPr>
+        <w:t xml:space="preserve"> quite compelling. </w:t>
       </w:r>
     </w:p>
     <w:p>
@@ -3502,7 +3776,7 @@
         </w:rPr>
         <w:t xml:space="preserve">so it may not be fair to say that the effect is significantly higher with the larger outages. We’d be open to rephrasing </w:t>
       </w:r>
-      <w:commentRangeStart w:id="7"/>
+      <w:commentRangeStart w:id="8"/>
       <w:r>
         <w:rPr>
           <w:rFonts w:ascii="Arial" w:hAnsi="Arial" w:cs="Arial"/>
@@ -3512,7 +3786,7 @@
         </w:rPr>
         <w:t>this</w:t>
       </w:r>
-      <w:commentRangeEnd w:id="7"/>
+      <w:commentRangeEnd w:id="8"/>
       <w:r>
         <w:rPr>
           <w:rStyle w:val="CommentReference"/>
@@ -3520,7 +3794,7 @@
           <w:kern w:val="2"/>
           <w14:ligatures w14:val="standardContextual"/>
         </w:rPr>
-        <w:commentReference w:id="7"/>
+        <w:commentReference w:id="8"/>
       </w:r>
       <w:r>
         <w:rPr>
@@ -3603,7 +3877,25 @@
           <w:sz w:val="22"/>
           <w:szCs w:val="22"/>
         </w:rPr>
-        <w:t xml:space="preserve">Supplementary Figure 2 This seems to be to reinforce my comments about 6 days for CVD. Incidentally there is a typo cardiovascular not cardiovasular. </w:t>
+        <w:t xml:space="preserve">Supplementary Figure 2 This seems to be to reinforce my comments about 6 days for CVD. Incidentally there is a typo cardiovascular not </w:t>
+      </w:r>
+      <w:proofErr w:type="spellStart"/>
+      <w:r>
+        <w:rPr>
+          <w:rFonts w:ascii="Arial" w:hAnsi="Arial" w:cs="Arial"/>
+          <w:sz w:val="22"/>
+          <w:szCs w:val="22"/>
+        </w:rPr>
+        <w:t>cardiovasular</w:t>
+      </w:r>
+      <w:proofErr w:type="spellEnd"/>
+      <w:r>
+        <w:rPr>
+          <w:rFonts w:ascii="Arial" w:hAnsi="Arial" w:cs="Arial"/>
+          <w:sz w:val="22"/>
+          <w:szCs w:val="22"/>
+        </w:rPr>
+        <w:t xml:space="preserve">. </w:t>
       </w:r>
     </w:p>
     <w:p>
@@ -3641,6 +3933,7 @@
           <w:sz w:val="22"/>
           <w:szCs w:val="22"/>
         </w:rPr>
+        <w:lastRenderedPageBreak/>
         <w:t xml:space="preserve">Points of more substance </w:t>
       </w:r>
     </w:p>
@@ -3659,7 +3952,6 @@
           <w:sz w:val="22"/>
           <w:szCs w:val="22"/>
         </w:rPr>
-        <w:lastRenderedPageBreak/>
         <w:t xml:space="preserve">Generalisability </w:t>
       </w:r>
     </w:p>
@@ -3790,7 +4082,7 @@
         </w:rPr>
         <w:t xml:space="preserve">We have changed the text to clarify </w:t>
       </w:r>
-      <w:commentRangeStart w:id="8"/>
+      <w:commentRangeStart w:id="9"/>
       <w:r>
         <w:rPr>
           <w:rFonts w:ascii="Arial" w:hAnsi="Arial" w:cs="Arial"/>
@@ -3800,7 +4092,7 @@
         </w:rPr>
         <w:t>this</w:t>
       </w:r>
-      <w:commentRangeEnd w:id="8"/>
+      <w:commentRangeEnd w:id="9"/>
       <w:r>
         <w:rPr>
           <w:rStyle w:val="CommentReference"/>
@@ -3808,7 +4100,7 @@
           <w:kern w:val="2"/>
           <w14:ligatures w14:val="standardContextual"/>
         </w:rPr>
-        <w:commentReference w:id="8"/>
+        <w:commentReference w:id="9"/>
       </w:r>
       <w:r>
         <w:rPr>
@@ -4095,6 +4387,7 @@
           <w:sz w:val="20"/>
           <w:szCs w:val="20"/>
         </w:rPr>
+        <w:lastRenderedPageBreak/>
         <w:t>“</w:t>
       </w:r>
       <w:r>
@@ -4151,8 +4444,27 @@
           <w:sz w:val="22"/>
           <w:szCs w:val="22"/>
         </w:rPr>
-        <w:lastRenderedPageBreak/>
-        <w:t xml:space="preserve">It’s not clear to us what it would mean to use CVD, one of our main outcomes, as a negative control. Could we clarify </w:t>
+        <w:t xml:space="preserve">It’s not clear to us </w:t>
+      </w:r>
+      <w:proofErr w:type="gramStart"/>
+      <w:r>
+        <w:rPr>
+          <w:rFonts w:ascii="Arial" w:hAnsi="Arial" w:cs="Arial"/>
+          <w:color w:val="4472C4" w:themeColor="accent1"/>
+          <w:sz w:val="22"/>
+          <w:szCs w:val="22"/>
+        </w:rPr>
+        <w:t>what</w:t>
+      </w:r>
+      <w:proofErr w:type="gramEnd"/>
+      <w:r>
+        <w:rPr>
+          <w:rFonts w:ascii="Arial" w:hAnsi="Arial" w:cs="Arial"/>
+          <w:color w:val="4472C4" w:themeColor="accent1"/>
+          <w:sz w:val="22"/>
+          <w:szCs w:val="22"/>
+        </w:rPr>
+        <w:t xml:space="preserve"> it would mean to use CVD, one of our main outcomes, as a negative control. Could we clarify </w:t>
       </w:r>
       <w:r>
         <w:rPr>
@@ -4523,6 +4835,7 @@
           <w:sz w:val="22"/>
           <w:szCs w:val="22"/>
         </w:rPr>
+        <w:lastRenderedPageBreak/>
         <w:t>We’ve changed the text in the statistical analysis section to highlight the reason for our secondary analyses of these larger power outages</w:t>
       </w:r>
       <w:r>
@@ -5170,7 +5483,6 @@
           <w:sz w:val="22"/>
           <w:szCs w:val="22"/>
         </w:rPr>
-        <w:lastRenderedPageBreak/>
         <w:t>In our methods section we referenced this study</w:t>
       </w:r>
       <w:r>
@@ -5328,8 +5640,8 @@
         <w:rPr>
           <w:rFonts w:ascii="Arial" w:hAnsi="Arial" w:cs="Arial"/>
           <w:color w:val="4472C4" w:themeColor="accent1"/>
-          <w:sz w:val="22"/>
-          <w:szCs w:val="22"/>
+          <w:sz w:val="20"/>
+          <w:szCs w:val="20"/>
         </w:rPr>
       </w:pPr>
       <w:r>
@@ -5395,6 +5707,35 @@
           <w:szCs w:val="20"/>
         </w:rPr>
         <w:t>.</w:t>
+      </w:r>
+    </w:p>
+    <w:p>
+      <w:pPr>
+        <w:spacing w:line="480" w:lineRule="auto"/>
+        <w:rPr>
+          <w:rFonts w:ascii="Arial" w:hAnsi="Arial" w:cs="Arial"/>
+          <w:color w:val="4472C4" w:themeColor="accent1"/>
+          <w:sz w:val="22"/>
+          <w:szCs w:val="22"/>
+        </w:rPr>
+      </w:pPr>
+      <w:r>
+        <w:rPr>
+          <w:rFonts w:ascii="Arial" w:hAnsi="Arial" w:cs="Arial"/>
+          <w:color w:val="4472C4" w:themeColor="accent1"/>
+          <w:sz w:val="22"/>
+          <w:szCs w:val="22"/>
+        </w:rPr>
+        <w:t>We also have done an additional sensitivity analysis where we only include counties with less than 20% of data missing, in response to your comment below</w:t>
+      </w:r>
+      <w:r>
+        <w:rPr>
+          <w:rFonts w:ascii="Arial" w:hAnsi="Arial" w:cs="Arial"/>
+          <w:color w:val="4472C4" w:themeColor="accent1"/>
+          <w:sz w:val="22"/>
+          <w:szCs w:val="22"/>
+        </w:rPr>
+        <w:t>, which we discuss more below.</w:t>
       </w:r>
     </w:p>
     <w:p>
@@ -5433,6 +5774,7 @@
           <w:sz w:val="22"/>
           <w:szCs w:val="22"/>
         </w:rPr>
+        <w:lastRenderedPageBreak/>
         <w:t xml:space="preserve">We had previously written the following about our calculation of electrical customers served by county: </w:t>
       </w:r>
     </w:p>
@@ -5509,17 +5851,7 @@
           <w:sz w:val="20"/>
           <w:szCs w:val="20"/>
         </w:rPr>
-        <w:t xml:space="preserve"> nationwide county-level data. These data included the number of customers without power every hour by county. ‘Customers’ referred to residential consumers, such as households or families, and non-residential consumers, such as businesses. Because county-level estimates of customers served from POUS were </w:t>
-      </w:r>
-      <w:r>
-        <w:rPr>
-          <w:rFonts w:ascii="Arial" w:hAnsi="Arial" w:cs="Arial"/>
-          <w:color w:val="4472C4" w:themeColor="accent1"/>
-          <w:sz w:val="20"/>
-          <w:szCs w:val="20"/>
-        </w:rPr>
-        <w:lastRenderedPageBreak/>
-        <w:t xml:space="preserve">unreliable, we used Energy Information Administration (EIA) estimates of customers served by state </w:t>
+        <w:t xml:space="preserve"> nationwide county-level data. These data included the number of customers without power every hour by county. ‘Customers’ referred to residential consumers, such as households or families, and non-residential consumers, such as businesses. Because county-level estimates of customers served from POUS were unreliable, we used Energy Information Administration (EIA) estimates of customers served by state </w:t>
       </w:r>
       <w:r>
         <w:rPr>
@@ -5611,7 +5943,6 @@
         <w:spacing w:after="0" w:line="480" w:lineRule="auto"/>
         <w:ind w:firstLine="360"/>
         <w:rPr>
-          <w:rStyle w:val="apple-converted-space"/>
           <w:rFonts w:ascii="Arial" w:hAnsi="Arial" w:cs="Arial"/>
           <w:color w:val="4472C4" w:themeColor="accent1"/>
           <w:sz w:val="20"/>
@@ -5727,6 +6058,19 @@
         </w:rPr>
         <w:t xml:space="preserve">. </w:t>
       </w:r>
+    </w:p>
+    <w:p>
+      <w:pPr>
+        <w:spacing w:after="0" w:line="480" w:lineRule="auto"/>
+        <w:ind w:firstLine="360"/>
+        <w:rPr>
+          <w:rStyle w:val="apple-converted-space"/>
+          <w:rFonts w:ascii="Arial" w:hAnsi="Arial" w:cs="Arial"/>
+          <w:color w:val="4472C4" w:themeColor="accent1"/>
+          <w:sz w:val="20"/>
+          <w:szCs w:val="20"/>
+        </w:rPr>
+      </w:pPr>
       <w:r>
         <w:rPr>
           <w:rFonts w:ascii="Arial" w:hAnsi="Arial" w:cs="Arial"/>
@@ -5949,6 +6293,7 @@
           <w:sz w:val="22"/>
           <w:szCs w:val="22"/>
         </w:rPr>
+        <w:lastRenderedPageBreak/>
         <w:t>“</w:t>
       </w:r>
       <w:r>
@@ -6034,6 +6379,25 @@
         </w:rPr>
         <w:br/>
         <w:t>(5) Based on Figure 1, most excluded counties are in the Midwest and Western regions, raising concerns about regional representativeness. Please consider focusing on regions with more complete data (e.g., South and Northeast) and assessing whether included and excluded counties are comparable in main characteristics.</w:t>
+      </w:r>
+    </w:p>
+    <w:p>
+      <w:pPr>
+        <w:rPr>
+          <w:rFonts w:ascii="Arial" w:hAnsi="Arial" w:cs="Arial"/>
+          <w:color w:val="000000" w:themeColor="text1"/>
+          <w:sz w:val="22"/>
+          <w:szCs w:val="22"/>
+        </w:rPr>
+      </w:pPr>
+      <w:r>
+        <w:rPr>
+          <w:rFonts w:ascii="Arial" w:hAnsi="Arial" w:cs="Arial"/>
+          <w:color w:val="000000" w:themeColor="text1"/>
+          <w:sz w:val="22"/>
+          <w:szCs w:val="22"/>
+        </w:rPr>
+        <w:tab/>
       </w:r>
     </w:p>
     <w:p>
@@ -6048,16 +6412,17 @@
           <w:color w:val="000000" w:themeColor="text1"/>
           <w:sz w:val="22"/>
           <w:szCs w:val="22"/>
-        </w:rPr>
-      </w:pPr>
-      <w:r>
-        <w:rPr>
-          <w:rFonts w:ascii="Arial" w:hAnsi="Arial" w:cs="Arial"/>
-          <w:color w:val="000000" w:themeColor="text1"/>
-          <w:sz w:val="22"/>
-          <w:szCs w:val="22"/>
-        </w:rPr>
-        <w:lastRenderedPageBreak/>
+          <w:highlight w:val="yellow"/>
+        </w:rPr>
+      </w:pPr>
+      <w:r>
+        <w:rPr>
+          <w:rFonts w:ascii="Arial" w:hAnsi="Arial" w:cs="Arial"/>
+          <w:color w:val="000000" w:themeColor="text1"/>
+          <w:sz w:val="22"/>
+          <w:szCs w:val="22"/>
+          <w:highlight w:val="yellow"/>
+        </w:rPr>
         <w:t>We’re not quite sure what the reviewer means by ‘focus on regions with more complete data’</w:t>
       </w:r>
     </w:p>
@@ -6073,14 +6438,16 @@
           <w:color w:val="000000" w:themeColor="text1"/>
           <w:sz w:val="22"/>
           <w:szCs w:val="22"/>
-        </w:rPr>
-      </w:pPr>
-      <w:r>
-        <w:rPr>
-          <w:rFonts w:ascii="Arial" w:hAnsi="Arial" w:cs="Arial"/>
-          <w:color w:val="000000" w:themeColor="text1"/>
-          <w:sz w:val="22"/>
-          <w:szCs w:val="22"/>
+          <w:highlight w:val="yellow"/>
+        </w:rPr>
+      </w:pPr>
+      <w:r>
+        <w:rPr>
+          <w:rFonts w:ascii="Arial" w:hAnsi="Arial" w:cs="Arial"/>
+          <w:color w:val="000000" w:themeColor="text1"/>
+          <w:sz w:val="22"/>
+          <w:szCs w:val="22"/>
+          <w:highlight w:val="yellow"/>
         </w:rPr>
         <w:t xml:space="preserve">We think they could be suggesting that we do a sensitivity analysis where we exclude regions with missing data and look only at the effect estimate in those regions with data </w:t>
       </w:r>
@@ -6097,14 +6464,16 @@
           <w:color w:val="000000" w:themeColor="text1"/>
           <w:sz w:val="22"/>
           <w:szCs w:val="22"/>
-        </w:rPr>
-      </w:pPr>
-      <w:r>
-        <w:rPr>
-          <w:rFonts w:ascii="Arial" w:hAnsi="Arial" w:cs="Arial"/>
-          <w:color w:val="000000" w:themeColor="text1"/>
-          <w:sz w:val="22"/>
-          <w:szCs w:val="22"/>
+          <w:highlight w:val="yellow"/>
+        </w:rPr>
+      </w:pPr>
+      <w:r>
+        <w:rPr>
+          <w:rFonts w:ascii="Arial" w:hAnsi="Arial" w:cs="Arial"/>
+          <w:color w:val="000000" w:themeColor="text1"/>
+          <w:sz w:val="22"/>
+          <w:szCs w:val="22"/>
+          <w:highlight w:val="yellow"/>
         </w:rPr>
         <w:t>However, health-related characteristics vary so much between regions of the US that if the effect estimates of such a sensitivity analysis are different, it wouldn’t really tell us anything about whether missing data was influencing those results, or if it was just regional differences in the effect</w:t>
       </w:r>
@@ -6121,14 +6490,16 @@
           <w:color w:val="000000" w:themeColor="text1"/>
           <w:sz w:val="22"/>
           <w:szCs w:val="22"/>
-        </w:rPr>
-      </w:pPr>
-      <w:r>
-        <w:rPr>
-          <w:rFonts w:ascii="Arial" w:hAnsi="Arial" w:cs="Arial"/>
-          <w:color w:val="000000" w:themeColor="text1"/>
-          <w:sz w:val="22"/>
-          <w:szCs w:val="22"/>
+          <w:highlight w:val="yellow"/>
+        </w:rPr>
+      </w:pPr>
+      <w:r>
+        <w:rPr>
+          <w:rFonts w:ascii="Arial" w:hAnsi="Arial" w:cs="Arial"/>
+          <w:color w:val="000000" w:themeColor="text1"/>
+          <w:sz w:val="22"/>
+          <w:szCs w:val="22"/>
+          <w:highlight w:val="yellow"/>
         </w:rPr>
         <w:t>There’s no reason to think that the effect would be the same across regions</w:t>
       </w:r>
@@ -6140,6 +6511,7 @@
           <w:color w:val="000000" w:themeColor="text1"/>
           <w:sz w:val="22"/>
           <w:szCs w:val="22"/>
+          <w:highlight w:val="yellow"/>
         </w:rPr>
       </w:pPr>
     </w:p>
@@ -6155,14 +6527,16 @@
           <w:color w:val="000000" w:themeColor="text1"/>
           <w:sz w:val="22"/>
           <w:szCs w:val="22"/>
-        </w:rPr>
-      </w:pPr>
-      <w:r>
-        <w:rPr>
-          <w:rFonts w:ascii="Arial" w:hAnsi="Arial" w:cs="Arial"/>
-          <w:color w:val="000000" w:themeColor="text1"/>
-          <w:sz w:val="22"/>
-          <w:szCs w:val="22"/>
+          <w:highlight w:val="yellow"/>
+        </w:rPr>
+      </w:pPr>
+      <w:r>
+        <w:rPr>
+          <w:rFonts w:ascii="Arial" w:hAnsi="Arial" w:cs="Arial"/>
+          <w:color w:val="000000" w:themeColor="text1"/>
+          <w:sz w:val="22"/>
+          <w:szCs w:val="22"/>
+          <w:highlight w:val="yellow"/>
         </w:rPr>
         <w:t xml:space="preserve">Another way </w:t>
       </w:r>
@@ -6172,15 +6546,51 @@
           <w:color w:val="000000" w:themeColor="text1"/>
           <w:sz w:val="22"/>
           <w:szCs w:val="22"/>
-        </w:rPr>
-        <w:t>we could interpret this comment is a request to compare county characteristics between regions that have less missing data and more missing data. However</w:t>
-      </w:r>
-      <w:r>
-        <w:rPr>
-          <w:rFonts w:ascii="Arial" w:hAnsi="Arial" w:cs="Arial"/>
-          <w:color w:val="000000" w:themeColor="text1"/>
-          <w:sz w:val="22"/>
-          <w:szCs w:val="22"/>
+          <w:highlight w:val="yellow"/>
+        </w:rPr>
+        <w:t xml:space="preserve">we could interpret this comment is a request to compare county characteristics between regions that have </w:t>
+      </w:r>
+      <w:proofErr w:type="gramStart"/>
+      <w:r>
+        <w:rPr>
+          <w:rFonts w:ascii="Arial" w:hAnsi="Arial" w:cs="Arial"/>
+          <w:color w:val="000000" w:themeColor="text1"/>
+          <w:sz w:val="22"/>
+          <w:szCs w:val="22"/>
+          <w:highlight w:val="yellow"/>
+        </w:rPr>
+        <w:t>less</w:t>
+      </w:r>
+      <w:proofErr w:type="gramEnd"/>
+      <w:r>
+        <w:rPr>
+          <w:rFonts w:ascii="Arial" w:hAnsi="Arial" w:cs="Arial"/>
+          <w:color w:val="000000" w:themeColor="text1"/>
+          <w:sz w:val="22"/>
+          <w:szCs w:val="22"/>
+          <w:highlight w:val="yellow"/>
+        </w:rPr>
+        <w:t xml:space="preserve"> missing data and more missing data. </w:t>
+      </w:r>
+      <w:proofErr w:type="gramStart"/>
+      <w:r>
+        <w:rPr>
+          <w:rFonts w:ascii="Arial" w:hAnsi="Arial" w:cs="Arial"/>
+          <w:color w:val="000000" w:themeColor="text1"/>
+          <w:sz w:val="22"/>
+          <w:szCs w:val="22"/>
+          <w:highlight w:val="yellow"/>
+        </w:rPr>
+        <w:t>However</w:t>
+      </w:r>
+      <w:proofErr w:type="gramEnd"/>
+      <w:r>
+        <w:rPr>
+          <w:rFonts w:ascii="Arial" w:hAnsi="Arial" w:cs="Arial"/>
+          <w:color w:val="000000" w:themeColor="text1"/>
+          <w:sz w:val="22"/>
+          <w:szCs w:val="22"/>
+          <w:highlight w:val="yellow"/>
         </w:rPr>
         <w:t xml:space="preserve"> </w:t>
       </w:r>
@@ -6190,6 +6600,7 @@
           <w:color w:val="000000" w:themeColor="text1"/>
           <w:sz w:val="22"/>
           <w:szCs w:val="22"/>
+          <w:highlight w:val="yellow"/>
         </w:rPr>
         <w:t xml:space="preserve">there will certainly be differences, so we’re not sure what that would accomplish. </w:t>
       </w:r>
@@ -6202,6 +6613,7 @@
           <w:color w:val="000000" w:themeColor="text1"/>
           <w:sz w:val="22"/>
           <w:szCs w:val="22"/>
+          <w:highlight w:val="yellow"/>
         </w:rPr>
       </w:pPr>
     </w:p>
@@ -6217,14 +6629,16 @@
           <w:color w:val="000000" w:themeColor="text1"/>
           <w:sz w:val="22"/>
           <w:szCs w:val="22"/>
-        </w:rPr>
-      </w:pPr>
-      <w:r>
-        <w:rPr>
-          <w:rFonts w:ascii="Arial" w:hAnsi="Arial" w:cs="Arial"/>
-          <w:color w:val="000000" w:themeColor="text1"/>
-          <w:sz w:val="22"/>
-          <w:szCs w:val="22"/>
+          <w:highlight w:val="yellow"/>
+        </w:rPr>
+      </w:pPr>
+      <w:r>
+        <w:rPr>
+          <w:rFonts w:ascii="Arial" w:hAnsi="Arial" w:cs="Arial"/>
+          <w:color w:val="000000" w:themeColor="text1"/>
+          <w:sz w:val="22"/>
+          <w:szCs w:val="22"/>
+          <w:highlight w:val="yellow"/>
         </w:rPr>
         <w:t xml:space="preserve">We’ve done the following to address this comment. We chose a few county characteristics that we think might modify the effect of power outage on hospitalizations in older adults – rurality, income, and home ownership </w:t>
       </w:r>
@@ -6237,6 +6651,7 @@
           <w:color w:val="000000" w:themeColor="text1"/>
           <w:sz w:val="22"/>
           <w:szCs w:val="22"/>
+          <w:highlight w:val="yellow"/>
         </w:rPr>
       </w:pPr>
     </w:p>
@@ -6252,14 +6667,16 @@
           <w:color w:val="000000" w:themeColor="text1"/>
           <w:sz w:val="22"/>
           <w:szCs w:val="22"/>
-        </w:rPr>
-      </w:pPr>
-      <w:r>
-        <w:rPr>
-          <w:rFonts w:ascii="Arial" w:hAnsi="Arial" w:cs="Arial"/>
-          <w:color w:val="000000" w:themeColor="text1"/>
-          <w:sz w:val="22"/>
-          <w:szCs w:val="22"/>
+          <w:highlight w:val="yellow"/>
+        </w:rPr>
+      </w:pPr>
+      <w:r>
+        <w:rPr>
+          <w:rFonts w:ascii="Arial" w:hAnsi="Arial" w:cs="Arial"/>
+          <w:color w:val="000000" w:themeColor="text1"/>
+          <w:sz w:val="22"/>
+          <w:szCs w:val="22"/>
+          <w:highlight w:val="yellow"/>
         </w:rPr>
         <w:t xml:space="preserve">Within the 9 climate regions of the US, we’ve </w:t>
       </w:r>
@@ -6269,6 +6686,7 @@
           <w:color w:val="000000" w:themeColor="text1"/>
           <w:sz w:val="22"/>
           <w:szCs w:val="22"/>
+          <w:highlight w:val="yellow"/>
         </w:rPr>
         <w:t xml:space="preserve">compared these characteristics among excluded vs included counties. </w:t>
       </w:r>
@@ -6285,6 +6703,7 @@
           <w:color w:val="000000" w:themeColor="text1"/>
           <w:sz w:val="22"/>
           <w:szCs w:val="22"/>
+          <w:highlight w:val="yellow"/>
         </w:rPr>
       </w:pPr>
     </w:p>
@@ -6300,16 +6719,60 @@
           <w:color w:val="000000" w:themeColor="text1"/>
           <w:sz w:val="22"/>
           <w:szCs w:val="22"/>
-        </w:rPr>
-      </w:pPr>
-      <w:r>
-        <w:rPr>
-          <w:rFonts w:ascii="Arial" w:hAnsi="Arial" w:cs="Arial"/>
-          <w:color w:val="000000" w:themeColor="text1"/>
-          <w:sz w:val="22"/>
-          <w:szCs w:val="22"/>
-        </w:rPr>
-        <w:t xml:space="preserve">Within 9 climate regions, pick a few characteristics (rurality, income, home ownership) </w:t>
+          <w:highlight w:val="yellow"/>
+        </w:rPr>
+      </w:pPr>
+      <w:r>
+        <w:rPr>
+          <w:rFonts w:ascii="Arial" w:hAnsi="Arial" w:cs="Arial"/>
+          <w:color w:val="000000" w:themeColor="text1"/>
+          <w:sz w:val="22"/>
+          <w:szCs w:val="22"/>
+          <w:highlight w:val="yellow"/>
+        </w:rPr>
+        <w:t xml:space="preserve">Within 9 climate regions, pick a few characteristics (rurality, </w:t>
+      </w:r>
+      <w:r>
+        <w:rPr>
+          <w:rFonts w:ascii="Arial" w:hAnsi="Arial" w:cs="Arial"/>
+          <w:color w:val="000000" w:themeColor="text1"/>
+          <w:sz w:val="22"/>
+          <w:szCs w:val="22"/>
+          <w:highlight w:val="yellow"/>
+        </w:rPr>
+        <w:t>% in poverty</w:t>
+      </w:r>
+      <w:r>
+        <w:rPr>
+          <w:rFonts w:ascii="Arial" w:hAnsi="Arial" w:cs="Arial"/>
+          <w:color w:val="000000" w:themeColor="text1"/>
+          <w:sz w:val="22"/>
+          <w:szCs w:val="22"/>
+          <w:highlight w:val="yellow"/>
+        </w:rPr>
+        <w:t xml:space="preserve">, </w:t>
+      </w:r>
+      <w:proofErr w:type="spellStart"/>
+      <w:r>
+        <w:rPr>
+          <w:rFonts w:ascii="Arial" w:hAnsi="Arial" w:cs="Arial"/>
+          <w:color w:val="000000" w:themeColor="text1"/>
+          <w:sz w:val="22"/>
+          <w:szCs w:val="22"/>
+          <w:highlight w:val="yellow"/>
+        </w:rPr>
+        <w:t>svi</w:t>
+      </w:r>
+      <w:proofErr w:type="spellEnd"/>
+      <w:r>
+        <w:rPr>
+          <w:rFonts w:ascii="Arial" w:hAnsi="Arial" w:cs="Arial"/>
+          <w:color w:val="000000" w:themeColor="text1"/>
+          <w:sz w:val="22"/>
+          <w:szCs w:val="22"/>
+          <w:highlight w:val="yellow"/>
+        </w:rPr>
+        <w:t xml:space="preserve">) </w:t>
       </w:r>
     </w:p>
     <w:p>
@@ -6324,14 +6787,16 @@
           <w:color w:val="000000" w:themeColor="text1"/>
           <w:sz w:val="22"/>
           <w:szCs w:val="22"/>
-        </w:rPr>
-      </w:pPr>
-      <w:r>
-        <w:rPr>
-          <w:rFonts w:ascii="Arial" w:hAnsi="Arial" w:cs="Arial"/>
-          <w:color w:val="000000" w:themeColor="text1"/>
-          <w:sz w:val="22"/>
-          <w:szCs w:val="22"/>
+          <w:highlight w:val="yellow"/>
+        </w:rPr>
+      </w:pPr>
+      <w:r>
+        <w:rPr>
+          <w:rFonts w:ascii="Arial" w:hAnsi="Arial" w:cs="Arial"/>
+          <w:color w:val="000000" w:themeColor="text1"/>
+          <w:sz w:val="22"/>
+          <w:szCs w:val="22"/>
+          <w:highlight w:val="yellow"/>
         </w:rPr>
         <w:t xml:space="preserve">Look at within region how similar are the included vs excluded counties are </w:t>
       </w:r>
@@ -6348,14 +6813,16 @@
           <w:color w:val="000000" w:themeColor="text1"/>
           <w:sz w:val="22"/>
           <w:szCs w:val="22"/>
-        </w:rPr>
-      </w:pPr>
-      <w:r>
-        <w:rPr>
-          <w:rFonts w:ascii="Arial" w:hAnsi="Arial" w:cs="Arial"/>
-          <w:color w:val="000000" w:themeColor="text1"/>
-          <w:sz w:val="22"/>
-          <w:szCs w:val="22"/>
+          <w:highlight w:val="yellow"/>
+        </w:rPr>
+      </w:pPr>
+      <w:r>
+        <w:rPr>
+          <w:rFonts w:ascii="Arial" w:hAnsi="Arial" w:cs="Arial"/>
+          <w:color w:val="000000" w:themeColor="text1"/>
+          <w:sz w:val="22"/>
+          <w:szCs w:val="22"/>
+          <w:highlight w:val="yellow"/>
         </w:rPr>
         <w:t xml:space="preserve">And then </w:t>
       </w:r>
@@ -6365,6 +6832,7 @@
           <w:color w:val="000000" w:themeColor="text1"/>
           <w:sz w:val="22"/>
           <w:szCs w:val="22"/>
+          <w:highlight w:val="yellow"/>
         </w:rPr>
         <w:t>add a sentence in the limitations</w:t>
       </w:r>
@@ -6376,6 +6844,7 @@
           <w:color w:val="000000" w:themeColor="text1"/>
           <w:sz w:val="22"/>
           <w:szCs w:val="22"/>
+          <w:highlight w:val="yellow"/>
         </w:rPr>
       </w:pPr>
     </w:p>
@@ -6391,16 +6860,40 @@
           <w:color w:val="000000" w:themeColor="text1"/>
           <w:sz w:val="22"/>
           <w:szCs w:val="22"/>
-        </w:rPr>
-      </w:pPr>
-      <w:r>
-        <w:rPr>
-          <w:rFonts w:ascii="Arial" w:hAnsi="Arial" w:cs="Arial"/>
-          <w:color w:val="000000" w:themeColor="text1"/>
-          <w:sz w:val="22"/>
-          <w:szCs w:val="22"/>
-        </w:rPr>
-        <w:t>Know that health-related char vary across the county</w:t>
+          <w:highlight w:val="yellow"/>
+        </w:rPr>
+      </w:pPr>
+      <w:r>
+        <w:rPr>
+          <w:rFonts w:ascii="Arial" w:hAnsi="Arial" w:cs="Arial"/>
+          <w:color w:val="000000" w:themeColor="text1"/>
+          <w:sz w:val="22"/>
+          <w:szCs w:val="22"/>
+          <w:highlight w:val="yellow"/>
+        </w:rPr>
+        <w:t xml:space="preserve">Know that health-related char </w:t>
+      </w:r>
+      <w:proofErr w:type="gramStart"/>
+      <w:r>
+        <w:rPr>
+          <w:rFonts w:ascii="Arial" w:hAnsi="Arial" w:cs="Arial"/>
+          <w:color w:val="000000" w:themeColor="text1"/>
+          <w:sz w:val="22"/>
+          <w:szCs w:val="22"/>
+          <w:highlight w:val="yellow"/>
+        </w:rPr>
+        <w:t>vary</w:t>
+      </w:r>
+      <w:proofErr w:type="gramEnd"/>
+      <w:r>
+        <w:rPr>
+          <w:rFonts w:ascii="Arial" w:hAnsi="Arial" w:cs="Arial"/>
+          <w:color w:val="000000" w:themeColor="text1"/>
+          <w:sz w:val="22"/>
+          <w:szCs w:val="22"/>
+          <w:highlight w:val="yellow"/>
+        </w:rPr>
+        <w:t xml:space="preserve"> across the county</w:t>
       </w:r>
     </w:p>
     <w:p>
@@ -6415,14 +6908,16 @@
           <w:color w:val="000000" w:themeColor="text1"/>
           <w:sz w:val="22"/>
           <w:szCs w:val="22"/>
-        </w:rPr>
-      </w:pPr>
-      <w:r>
-        <w:rPr>
-          <w:rFonts w:ascii="Arial" w:hAnsi="Arial" w:cs="Arial"/>
-          <w:color w:val="000000" w:themeColor="text1"/>
-          <w:sz w:val="22"/>
-          <w:szCs w:val="22"/>
+          <w:highlight w:val="yellow"/>
+        </w:rPr>
+      </w:pPr>
+      <w:r>
+        <w:rPr>
+          <w:rFonts w:ascii="Arial" w:hAnsi="Arial" w:cs="Arial"/>
+          <w:color w:val="000000" w:themeColor="text1"/>
+          <w:sz w:val="22"/>
+          <w:szCs w:val="22"/>
+          <w:highlight w:val="yellow"/>
         </w:rPr>
         <w:t xml:space="preserve">Know they are different </w:t>
       </w:r>
@@ -6439,25 +6934,50 @@
           <w:color w:val="000000" w:themeColor="text1"/>
           <w:sz w:val="22"/>
           <w:szCs w:val="22"/>
-        </w:rPr>
-      </w:pPr>
-      <w:r>
-        <w:rPr>
-          <w:rFonts w:ascii="Arial" w:hAnsi="Arial" w:cs="Arial"/>
-          <w:color w:val="000000" w:themeColor="text1"/>
-          <w:sz w:val="22"/>
-          <w:szCs w:val="22"/>
-        </w:rPr>
-        <w:t xml:space="preserve">Even if we do a sens analysis and it showed that the results were different it wouldn’t tell us anything </w:t>
-      </w:r>
-    </w:p>
-    <w:p>
-      <w:pPr>
-        <w:rPr>
-          <w:rFonts w:ascii="Arial" w:hAnsi="Arial" w:cs="Arial"/>
-          <w:color w:val="000000" w:themeColor="text1"/>
-          <w:sz w:val="22"/>
-          <w:szCs w:val="22"/>
+          <w:highlight w:val="yellow"/>
+        </w:rPr>
+      </w:pPr>
+      <w:r>
+        <w:rPr>
+          <w:rFonts w:ascii="Arial" w:hAnsi="Arial" w:cs="Arial"/>
+          <w:color w:val="000000" w:themeColor="text1"/>
+          <w:sz w:val="22"/>
+          <w:szCs w:val="22"/>
+          <w:highlight w:val="yellow"/>
+        </w:rPr>
+        <w:t xml:space="preserve">Even if we do a </w:t>
+      </w:r>
+      <w:proofErr w:type="spellStart"/>
+      <w:r>
+        <w:rPr>
+          <w:rFonts w:ascii="Arial" w:hAnsi="Arial" w:cs="Arial"/>
+          <w:color w:val="000000" w:themeColor="text1"/>
+          <w:sz w:val="22"/>
+          <w:szCs w:val="22"/>
+          <w:highlight w:val="yellow"/>
+        </w:rPr>
+        <w:t>sens</w:t>
+      </w:r>
+      <w:proofErr w:type="spellEnd"/>
+      <w:r>
+        <w:rPr>
+          <w:rFonts w:ascii="Arial" w:hAnsi="Arial" w:cs="Arial"/>
+          <w:color w:val="000000" w:themeColor="text1"/>
+          <w:sz w:val="22"/>
+          <w:szCs w:val="22"/>
+          <w:highlight w:val="yellow"/>
+        </w:rPr>
+        <w:t xml:space="preserve"> analysis and it showed that the results were different it wouldn’t tell us anything </w:t>
+      </w:r>
+    </w:p>
+    <w:p>
+      <w:pPr>
+        <w:rPr>
+          <w:rFonts w:ascii="Arial" w:hAnsi="Arial" w:cs="Arial"/>
+          <w:color w:val="000000" w:themeColor="text1"/>
+          <w:sz w:val="22"/>
+          <w:szCs w:val="22"/>
+          <w:highlight w:val="yellow"/>
         </w:rPr>
       </w:pPr>
     </w:p>
@@ -6473,14 +6993,16 @@
           <w:color w:val="000000" w:themeColor="text1"/>
           <w:sz w:val="22"/>
           <w:szCs w:val="22"/>
-        </w:rPr>
-      </w:pPr>
-      <w:r>
-        <w:rPr>
-          <w:rFonts w:ascii="Arial" w:hAnsi="Arial" w:cs="Arial"/>
-          <w:color w:val="000000" w:themeColor="text1"/>
-          <w:sz w:val="22"/>
-          <w:szCs w:val="22"/>
+          <w:highlight w:val="yellow"/>
+        </w:rPr>
+      </w:pPr>
+      <w:r>
+        <w:rPr>
+          <w:rFonts w:ascii="Arial" w:hAnsi="Arial" w:cs="Arial"/>
+          <w:color w:val="000000" w:themeColor="text1"/>
+          <w:sz w:val="22"/>
+          <w:szCs w:val="22"/>
+          <w:highlight w:val="yellow"/>
         </w:rPr>
         <w:t>We agree that missingness is a concern</w:t>
       </w:r>
@@ -6497,14 +7019,16 @@
           <w:color w:val="000000" w:themeColor="text1"/>
           <w:sz w:val="22"/>
           <w:szCs w:val="22"/>
-        </w:rPr>
-      </w:pPr>
-      <w:r>
-        <w:rPr>
-          <w:rFonts w:ascii="Arial" w:hAnsi="Arial" w:cs="Arial"/>
-          <w:color w:val="000000" w:themeColor="text1"/>
-          <w:sz w:val="22"/>
-          <w:szCs w:val="22"/>
+          <w:highlight w:val="yellow"/>
+        </w:rPr>
+      </w:pPr>
+      <w:r>
+        <w:rPr>
+          <w:rFonts w:ascii="Arial" w:hAnsi="Arial" w:cs="Arial"/>
+          <w:color w:val="000000" w:themeColor="text1"/>
+          <w:sz w:val="22"/>
+          <w:szCs w:val="22"/>
+          <w:highlight w:val="yellow"/>
         </w:rPr>
         <w:t>But there are many other differences across regions (reasons for PO, healthcare access, population differences)</w:t>
       </w:r>
@@ -6521,14 +7045,16 @@
           <w:color w:val="000000" w:themeColor="text1"/>
           <w:sz w:val="22"/>
           <w:szCs w:val="22"/>
-        </w:rPr>
-      </w:pPr>
-      <w:r>
-        <w:rPr>
-          <w:rFonts w:ascii="Arial" w:hAnsi="Arial" w:cs="Arial"/>
-          <w:color w:val="000000" w:themeColor="text1"/>
-          <w:sz w:val="22"/>
-          <w:szCs w:val="22"/>
+          <w:highlight w:val="yellow"/>
+        </w:rPr>
+      </w:pPr>
+      <w:r>
+        <w:rPr>
+          <w:rFonts w:ascii="Arial" w:hAnsi="Arial" w:cs="Arial"/>
+          <w:color w:val="000000" w:themeColor="text1"/>
+          <w:sz w:val="22"/>
+          <w:szCs w:val="22"/>
+          <w:highlight w:val="yellow"/>
         </w:rPr>
         <w:t xml:space="preserve">We do agree that this is a problem, but if we stratify and the results are different </w:t>
       </w:r>
@@ -6548,8 +7074,18 @@
           <w:color w:val="4472C4" w:themeColor="accent1"/>
           <w:sz w:val="22"/>
           <w:szCs w:val="22"/>
-        </w:rPr>
-        <w:t xml:space="preserve">Hm. </w:t>
+          <w:highlight w:val="yellow"/>
+        </w:rPr>
+        <w:t>Hm.</w:t>
+      </w:r>
+      <w:r>
+        <w:rPr>
+          <w:rFonts w:ascii="Arial" w:hAnsi="Arial" w:cs="Arial"/>
+          <w:color w:val="4472C4" w:themeColor="accent1"/>
+          <w:sz w:val="22"/>
+          <w:szCs w:val="22"/>
+        </w:rPr>
+        <w:t xml:space="preserve"> </w:t>
       </w:r>
     </w:p>
     <w:p>
@@ -6570,17 +7106,7 @@
           <w:szCs w:val="22"/>
         </w:rPr>
         <w:br/>
-        <w:t xml:space="preserve">(6) The Poisson regression model was adjusted for temperature, precipitation, and wind speed, but it did not account for air pollution and other extreme weather events, such as wildfires and </w:t>
-      </w:r>
-      <w:r>
-        <w:rPr>
-          <w:rFonts w:ascii="Arial" w:hAnsi="Arial" w:cs="Arial"/>
-          <w:color w:val="000000" w:themeColor="text1"/>
-          <w:sz w:val="22"/>
-          <w:szCs w:val="22"/>
-        </w:rPr>
-        <w:lastRenderedPageBreak/>
-        <w:t>ice storms, which may influence both power outages and hospitalizations. I suggest adjusting for air pollution and a more comprehensive set of meteorological covariates including extreme weather events in sensitivity analyses.</w:t>
+        <w:t>(6) The Poisson regression model was adjusted for temperature, precipitation, and wind speed, but it did not account for air pollution and other extreme weather events, such as wildfires and ice storms, which may influence both power outages and hospitalizations. I suggest adjusting for air pollution and a more comprehensive set of meteorological covariates including extreme weather events in sensitivity analyses.</w:t>
       </w:r>
       <w:r>
         <w:rPr>
@@ -6705,7 +7231,18 @@
           <w:sz w:val="22"/>
           <w:szCs w:val="22"/>
         </w:rPr>
-        <w:t>with maris</w:t>
+        <w:t xml:space="preserve">with </w:t>
+      </w:r>
+      <w:proofErr w:type="spellStart"/>
+      <w:r>
+        <w:rPr>
+          <w:rStyle w:val="apple-converted-space"/>
+          <w:rFonts w:ascii="Arial" w:hAnsi="Arial" w:cs="Arial"/>
+          <w:color w:val="4472C4" w:themeColor="accent1"/>
+          <w:sz w:val="22"/>
+          <w:szCs w:val="22"/>
+        </w:rPr>
+        <w:t>maris</w:t>
       </w:r>
       <w:r>
         <w:rPr>
@@ -6725,7 +7262,18 @@
           <w:sz w:val="22"/>
           <w:szCs w:val="22"/>
         </w:rPr>
-        <w:t xml:space="preserve">a’s data </w:t>
+        <w:t>a’s</w:t>
+      </w:r>
+      <w:proofErr w:type="spellEnd"/>
+      <w:r>
+        <w:rPr>
+          <w:rStyle w:val="apple-converted-space"/>
+          <w:rFonts w:ascii="Arial" w:hAnsi="Arial" w:cs="Arial"/>
+          <w:color w:val="4472C4" w:themeColor="accent1"/>
+          <w:sz w:val="22"/>
+          <w:szCs w:val="22"/>
+        </w:rPr>
+        <w:t xml:space="preserve"> data </w:t>
       </w:r>
     </w:p>
     <w:p>
@@ -6877,9 +7425,31 @@
           <w:sz w:val="22"/>
           <w:szCs w:val="22"/>
         </w:rPr>
-        <w:t xml:space="preserve"> but like idk most power outages are not wf </w:t>
-      </w:r>
-      <w:commentRangeStart w:id="9"/>
+        <w:t xml:space="preserve"> but like idk most power outages are not </w:t>
+      </w:r>
+      <w:proofErr w:type="spellStart"/>
+      <w:r>
+        <w:rPr>
+          <w:rStyle w:val="apple-converted-space"/>
+          <w:rFonts w:ascii="Arial" w:hAnsi="Arial" w:cs="Arial"/>
+          <w:color w:val="4472C4" w:themeColor="accent1"/>
+          <w:sz w:val="22"/>
+          <w:szCs w:val="22"/>
+        </w:rPr>
+        <w:t>wf</w:t>
+      </w:r>
+      <w:proofErr w:type="spellEnd"/>
+      <w:r>
+        <w:rPr>
+          <w:rStyle w:val="apple-converted-space"/>
+          <w:rFonts w:ascii="Arial" w:hAnsi="Arial" w:cs="Arial"/>
+          <w:color w:val="4472C4" w:themeColor="accent1"/>
+          <w:sz w:val="22"/>
+          <w:szCs w:val="22"/>
+        </w:rPr>
+        <w:t xml:space="preserve"> </w:t>
+      </w:r>
+      <w:commentRangeStart w:id="10"/>
       <w:r>
         <w:rPr>
           <w:rStyle w:val="apple-converted-space"/>
@@ -6890,12 +7460,12 @@
         </w:rPr>
         <w:t>related</w:t>
       </w:r>
-      <w:commentRangeEnd w:id="9"/>
+      <w:commentRangeEnd w:id="10"/>
       <w:r>
         <w:rPr>
           <w:rStyle w:val="CommentReference"/>
         </w:rPr>
-        <w:commentReference w:id="9"/>
+        <w:commentReference w:id="10"/>
       </w:r>
       <w:r>
         <w:rPr>
@@ -7043,6 +7613,7 @@
           <w:sz w:val="20"/>
           <w:szCs w:val="20"/>
         </w:rPr>
+        <w:lastRenderedPageBreak/>
         <w:t>“Further, we were unable to distinguish between planned and unplanned power outages, which may have different effects on hospitalizations.”</w:t>
       </w:r>
     </w:p>
@@ -7133,17 +7704,7 @@
           <w:szCs w:val="22"/>
         </w:rPr>
         <w:br/>
-        <w:t xml:space="preserve">(8) The analyses were conducted at the county level given the exposure assessment method. It </w:t>
-      </w:r>
-      <w:r>
-        <w:rPr>
-          <w:rFonts w:ascii="Arial" w:hAnsi="Arial" w:cs="Arial"/>
-          <w:color w:val="000000" w:themeColor="text1"/>
-          <w:sz w:val="22"/>
-          <w:szCs w:val="22"/>
-        </w:rPr>
-        <w:lastRenderedPageBreak/>
-        <w:t>would be more appropriate to explore effect modification by county-level characteristics such as urban/rural, socioeconomic status, and geographic region. Since the temperature and season data are readily available, please consider implementing the effect modification by temperature and season in the current study.</w:t>
+        <w:t>(8) The analyses were conducted at the county level given the exposure assessment method. It would be more appropriate to explore effect modification by county-level characteristics such as urban/rural, socioeconomic status, and geographic region. Since the temperature and season data are readily available, please consider implementing the effect modification by temperature and season in the current study.</w:t>
       </w:r>
       <w:r>
         <w:rPr>
@@ -7176,7 +7737,7 @@
         </w:rPr>
         <w:t xml:space="preserve">We considered doing this and we’re happy to include these </w:t>
       </w:r>
-      <w:commentRangeStart w:id="10"/>
+      <w:commentRangeStart w:id="11"/>
       <w:r>
         <w:rPr>
           <w:rStyle w:val="apple-converted-space"/>
@@ -7187,12 +7748,12 @@
         </w:rPr>
         <w:t>analyses</w:t>
       </w:r>
-      <w:commentRangeEnd w:id="10"/>
+      <w:commentRangeEnd w:id="11"/>
       <w:r>
         <w:rPr>
           <w:rStyle w:val="CommentReference"/>
         </w:rPr>
-        <w:commentReference w:id="10"/>
+        <w:commentReference w:id="11"/>
       </w:r>
       <w:r>
         <w:rPr>
@@ -7380,7 +7941,29 @@
           <w:sz w:val="22"/>
           <w:szCs w:val="22"/>
         </w:rPr>
-        <w:t>collapse the ruca codes into two categorie</w:t>
+        <w:t xml:space="preserve">collapse the </w:t>
+      </w:r>
+      <w:proofErr w:type="spellStart"/>
+      <w:r>
+        <w:rPr>
+          <w:rStyle w:val="apple-converted-space"/>
+          <w:rFonts w:ascii="Arial" w:hAnsi="Arial" w:cs="Arial"/>
+          <w:color w:val="4472C4" w:themeColor="accent1"/>
+          <w:sz w:val="22"/>
+          <w:szCs w:val="22"/>
+        </w:rPr>
+        <w:t>ruca</w:t>
+      </w:r>
+      <w:proofErr w:type="spellEnd"/>
+      <w:r>
+        <w:rPr>
+          <w:rStyle w:val="apple-converted-space"/>
+          <w:rFonts w:ascii="Arial" w:hAnsi="Arial" w:cs="Arial"/>
+          <w:color w:val="4472C4" w:themeColor="accent1"/>
+          <w:sz w:val="22"/>
+          <w:szCs w:val="22"/>
+        </w:rPr>
+        <w:t xml:space="preserve"> codes into two categorie</w:t>
       </w:r>
       <w:r>
         <w:rPr>
@@ -7431,7 +8014,7 @@
         </w:rPr>
         <w:t xml:space="preserve">I think we can do this. We can just remove even more missing </w:t>
       </w:r>
-      <w:commentRangeStart w:id="11"/>
+      <w:commentRangeStart w:id="12"/>
       <w:r>
         <w:rPr>
           <w:rFonts w:ascii="Arial" w:hAnsi="Arial" w:cs="Arial"/>
@@ -7441,12 +8024,12 @@
         </w:rPr>
         <w:t>data</w:t>
       </w:r>
-      <w:commentRangeEnd w:id="11"/>
+      <w:commentRangeEnd w:id="12"/>
       <w:r>
         <w:rPr>
           <w:rStyle w:val="CommentReference"/>
         </w:rPr>
-        <w:commentReference w:id="11"/>
+        <w:commentReference w:id="12"/>
       </w:r>
       <w:r>
         <w:rPr>
@@ -7530,26 +8113,66 @@
           <w:szCs w:val="22"/>
         </w:rPr>
         <w:br/>
-        <w:t>(1) Please consider including the results for qAIC in supplementary materials for completeness.</w:t>
-      </w:r>
-    </w:p>
-    <w:p>
-      <w:pPr>
-        <w:rPr>
-          <w:rFonts w:ascii="Arial" w:hAnsi="Arial" w:cs="Arial"/>
-          <w:color w:val="4472C4" w:themeColor="accent1"/>
-          <w:sz w:val="22"/>
-          <w:szCs w:val="22"/>
-        </w:rPr>
-      </w:pPr>
-      <w:r>
-        <w:rPr>
-          <w:rFonts w:ascii="Arial" w:hAnsi="Arial" w:cs="Arial"/>
-          <w:color w:val="4472C4" w:themeColor="accent1"/>
-          <w:sz w:val="22"/>
-          <w:szCs w:val="22"/>
-        </w:rPr>
-        <w:t>Yes, thank you - we’ve added the qAICs to the supplement.</w:t>
+        <w:t xml:space="preserve">(1) Please consider including the results for </w:t>
+      </w:r>
+      <w:proofErr w:type="spellStart"/>
+      <w:r>
+        <w:rPr>
+          <w:rFonts w:ascii="Arial" w:hAnsi="Arial" w:cs="Arial"/>
+          <w:color w:val="000000" w:themeColor="text1"/>
+          <w:sz w:val="22"/>
+          <w:szCs w:val="22"/>
+        </w:rPr>
+        <w:t>qAIC</w:t>
+      </w:r>
+      <w:proofErr w:type="spellEnd"/>
+      <w:r>
+        <w:rPr>
+          <w:rFonts w:ascii="Arial" w:hAnsi="Arial" w:cs="Arial"/>
+          <w:color w:val="000000" w:themeColor="text1"/>
+          <w:sz w:val="22"/>
+          <w:szCs w:val="22"/>
+        </w:rPr>
+        <w:t xml:space="preserve"> in supplementary materials for completeness.</w:t>
+      </w:r>
+    </w:p>
+    <w:p>
+      <w:pPr>
+        <w:rPr>
+          <w:rFonts w:ascii="Arial" w:hAnsi="Arial" w:cs="Arial"/>
+          <w:color w:val="4472C4" w:themeColor="accent1"/>
+          <w:sz w:val="22"/>
+          <w:szCs w:val="22"/>
+        </w:rPr>
+      </w:pPr>
+      <w:r>
+        <w:rPr>
+          <w:rFonts w:ascii="Arial" w:hAnsi="Arial" w:cs="Arial"/>
+          <w:color w:val="4472C4" w:themeColor="accent1"/>
+          <w:sz w:val="22"/>
+          <w:szCs w:val="22"/>
+        </w:rPr>
+        <w:t xml:space="preserve">Yes, thank you - we’ve added the </w:t>
+      </w:r>
+      <w:proofErr w:type="spellStart"/>
+      <w:r>
+        <w:rPr>
+          <w:rFonts w:ascii="Arial" w:hAnsi="Arial" w:cs="Arial"/>
+          <w:color w:val="4472C4" w:themeColor="accent1"/>
+          <w:sz w:val="22"/>
+          <w:szCs w:val="22"/>
+        </w:rPr>
+        <w:t>qAICs</w:t>
+      </w:r>
+      <w:proofErr w:type="spellEnd"/>
+      <w:r>
+        <w:rPr>
+          <w:rFonts w:ascii="Arial" w:hAnsi="Arial" w:cs="Arial"/>
+          <w:color w:val="4472C4" w:themeColor="accent1"/>
+          <w:sz w:val="22"/>
+          <w:szCs w:val="22"/>
+        </w:rPr>
+        <w:t xml:space="preserve"> to the supplement.</w:t>
       </w:r>
     </w:p>
     <w:p>
@@ -7569,7 +8192,17 @@
           <w:szCs w:val="22"/>
         </w:rPr>
         <w:br/>
-        <w:t>(2) In the main analysis results for CVD hospitalizations, the authors report increases in CVD-related hospitalizations 1-3 and 6 days after power outage exposure. However, Figure 2 suggests that significant increases are only observed on lag days 1 and 2. Additionally, Figure 2 indicates that power outages with a size ≥1% appear to have protective effects on CVD-related hospitalizations on lag days 4 and 5 (a similar pattern is observed in Supplemental Figure 1). Could the authors provide an explanation for these findings?</w:t>
+        <w:t xml:space="preserve">(2) In the main analysis results for CVD hospitalizations, the authors report increases in CVD-related hospitalizations 1-3 and 6 days after power outage exposure. However, Figure 2 suggests that significant increases are only observed on lag days 1 and 2. Additionally, Figure 2 </w:t>
+      </w:r>
+      <w:r>
+        <w:rPr>
+          <w:rFonts w:ascii="Arial" w:hAnsi="Arial" w:cs="Arial"/>
+          <w:color w:val="000000" w:themeColor="text1"/>
+          <w:sz w:val="22"/>
+          <w:szCs w:val="22"/>
+        </w:rPr>
+        <w:lastRenderedPageBreak/>
+        <w:t>indicates that power outages with a size ≥1% appear to have protective effects on CVD-related hospitalizations on lag days 4 and 5 (a similar pattern is observed in Supplemental Figure 1). Could the authors provide an explanation for these findings?</w:t>
       </w:r>
     </w:p>
     <w:p>
@@ -7710,17 +8343,7 @@
           <w:sz w:val="20"/>
           <w:szCs w:val="20"/>
         </w:rPr>
-        <w:t xml:space="preserve">In our main analysis we used a case-crossover design with a conditional Poisson model to test the association between 8+ hour power outage and emergency CVD hospitalization rates up to 1 week </w:t>
-      </w:r>
-      <w:r>
-        <w:rPr>
-          <w:rFonts w:ascii="Arial" w:hAnsi="Arial" w:cs="Arial"/>
-          <w:color w:val="4472C4" w:themeColor="accent1"/>
-          <w:sz w:val="20"/>
-          <w:szCs w:val="20"/>
-        </w:rPr>
-        <w:lastRenderedPageBreak/>
-        <w:t>after power outage exposure. We found increases in CVD-related hospitalizations 1-3 after power outage exposure (</w:t>
+        <w:t>In our main analysis we used a case-crossover design with a conditional Poisson model to test the association between 8+ hour power outage and emergency CVD hospitalization rates up to 1 week after power outage exposure. We found increases in CVD-related hospitalizations 1-3 after power outage exposure (</w:t>
       </w:r>
       <w:r>
         <w:rPr>
@@ -7944,7 +8567,17 @@
           <w:sz w:val="20"/>
           <w:szCs w:val="20"/>
         </w:rPr>
-        <w:t xml:space="preserve">We hypothesized that power outages may lead to CVD and respiratory hospitalizations in older adults due to increased heat exposure, cold exposure, stress, and loss of electricity to life-sustaining medical devices and mobility aids. Power outages may also cause changes in indoor air quality when dehumidifiers, air purifiers, and ventilation systems lose power. The lagged effects of CVD and respiratory hospitalizations due to power outage are likely different since the lagged effects of high or low temperature and air pollution differ for CVD versus respiratory disease </w:t>
+        <w:t xml:space="preserve">We hypothesized that power outages may lead to CVD and respiratory hospitalizations in older adults due to increased heat exposure, cold exposure, stress, and loss of electricity to life-sustaining medical devices and mobility aids. Power outages may also cause changes in indoor air quality when dehumidifiers, air purifiers, and ventilation systems lose power. The lagged effects of CVD and respiratory </w:t>
+      </w:r>
+      <w:r>
+        <w:rPr>
+          <w:rFonts w:ascii="Arial" w:hAnsi="Arial" w:cs="Arial"/>
+          <w:color w:val="4472C4" w:themeColor="accent1"/>
+          <w:sz w:val="20"/>
+          <w:szCs w:val="20"/>
+        </w:rPr>
+        <w:lastRenderedPageBreak/>
+        <w:t xml:space="preserve">hospitalizations due to power outage are likely different since the lagged effects of high or low temperature and air pollution differ for CVD versus respiratory disease </w:t>
       </w:r>
       <w:r>
         <w:rPr>
@@ -8017,7 +8650,17 @@
           <w:sz w:val="22"/>
           <w:szCs w:val="22"/>
         </w:rPr>
-        <w:t>Thank you for your comment</w:t>
+        <w:t xml:space="preserve">Thank you for your </w:t>
+      </w:r>
+      <w:proofErr w:type="gramStart"/>
+      <w:r>
+        <w:rPr>
+          <w:rFonts w:ascii="Arial" w:hAnsi="Arial" w:cs="Arial"/>
+          <w:color w:val="4472C4" w:themeColor="accent1"/>
+          <w:sz w:val="22"/>
+          <w:szCs w:val="22"/>
+        </w:rPr>
+        <w:t>comment</w:t>
       </w:r>
       <w:r>
         <w:rPr>
@@ -8028,6 +8671,7 @@
         </w:rPr>
         <w:t>s</w:t>
       </w:r>
+      <w:proofErr w:type="gramEnd"/>
       <w:r>
         <w:rPr>
           <w:rFonts w:ascii="Arial" w:hAnsi="Arial" w:cs="Arial"/>
@@ -8137,10 +8781,9 @@
           <w:sz w:val="22"/>
           <w:szCs w:val="22"/>
         </w:rPr>
-        <w:lastRenderedPageBreak/>
         <w:t xml:space="preserve">Yup we fixed that </w:t>
       </w:r>
-      <w:commentRangeStart w:id="12"/>
+      <w:commentRangeStart w:id="13"/>
       <w:r>
         <w:rPr>
           <w:rFonts w:ascii="Arial" w:hAnsi="Arial" w:cs="Arial"/>
@@ -8150,7 +8793,7 @@
         </w:rPr>
         <w:t>sorry</w:t>
       </w:r>
-      <w:commentRangeEnd w:id="12"/>
+      <w:commentRangeEnd w:id="13"/>
       <w:r>
         <w:rPr>
           <w:rStyle w:val="CommentReference"/>
@@ -8159,7 +8802,7 @@
           <w:sz w:val="22"/>
           <w:szCs w:val="22"/>
         </w:rPr>
-        <w:commentReference w:id="12"/>
+        <w:commentReference w:id="13"/>
       </w:r>
       <w:r>
         <w:rPr>
@@ -8187,7 +8830,27 @@
           <w:szCs w:val="22"/>
         </w:rPr>
         <w:br/>
-        <w:t>2. Also, even if removing the mean/SD, as R2 points out I just think the phrasing of this statistic is not easy for readers: "counties experienced an average of 7 (standard deviation, SD=29) 8+ hour power outages affecting ≥1% of customers in 2018." I have lived in rural U.S., and I had maybe 1 of these outages per year. So it does not resonate with me. The issue is definitional -- the reader's mind automatically interprets this to mean that each individual in the U.S&gt; experiences 8 outages per year. But the 1% bit of the statistic is doing a lot of work here -- it means that only a tiny number of households, different each time, are affected. The more useful statistic is the median + IQR of power outages experienced by a given person/household per year.</w:t>
+        <w:t xml:space="preserve">2. Also, even if removing the mean/SD, as R2 points out I just think the phrasing of this statistic is not easy for readers: "counties experienced an average of 7 (standard deviation, SD=29) 8+ hour power outages affecting ≥1% of customers in 2018." I have lived in rural U.S., and I had maybe 1 of these outages per year. </w:t>
+      </w:r>
+      <w:proofErr w:type="gramStart"/>
+      <w:r>
+        <w:rPr>
+          <w:rFonts w:ascii="Arial" w:hAnsi="Arial" w:cs="Arial"/>
+          <w:color w:val="000000" w:themeColor="text1"/>
+          <w:sz w:val="22"/>
+          <w:szCs w:val="22"/>
+        </w:rPr>
+        <w:t>So</w:t>
+      </w:r>
+      <w:proofErr w:type="gramEnd"/>
+      <w:r>
+        <w:rPr>
+          <w:rFonts w:ascii="Arial" w:hAnsi="Arial" w:cs="Arial"/>
+          <w:color w:val="000000" w:themeColor="text1"/>
+          <w:sz w:val="22"/>
+          <w:szCs w:val="22"/>
+        </w:rPr>
+        <w:t xml:space="preserve"> it does not resonate with me. The issue is definitional -- the reader's mind automatically interprets this to mean that each individual in the U.S&gt; experiences 8 outages per year. But the 1% bit of the statistic is doing a lot of work here -- it means that only a tiny number of households, different each time, are affected. The more useful statistic is the median + IQR of power outages experienced by a given person/household per year.</w:t>
       </w:r>
     </w:p>
     <w:p>
@@ -8512,14 +9175,25 @@
           <w:szCs w:val="22"/>
         </w:rPr>
       </w:pPr>
-      <w:r>
-        <w:rPr>
-          <w:rFonts w:ascii="Arial" w:hAnsi="Arial" w:cs="Arial"/>
-          <w:color w:val="4472C4" w:themeColor="accent1"/>
-          <w:sz w:val="22"/>
-          <w:szCs w:val="22"/>
-        </w:rPr>
-        <w:t>So we controlled for wind speed, temperature, and precipitation, which we think should capture severe weather and its impact on hospitalizations. Those are the variables in the top right. Our case-crossover study design automatically controls for the county-level characteristics in the top-left corner that could also confound the relationship</w:t>
+      <w:proofErr w:type="gramStart"/>
+      <w:r>
+        <w:rPr>
+          <w:rFonts w:ascii="Arial" w:hAnsi="Arial" w:cs="Arial"/>
+          <w:color w:val="4472C4" w:themeColor="accent1"/>
+          <w:sz w:val="22"/>
+          <w:szCs w:val="22"/>
+        </w:rPr>
+        <w:t>So</w:t>
+      </w:r>
+      <w:proofErr w:type="gramEnd"/>
+      <w:r>
+        <w:rPr>
+          <w:rFonts w:ascii="Arial" w:hAnsi="Arial" w:cs="Arial"/>
+          <w:color w:val="4472C4" w:themeColor="accent1"/>
+          <w:sz w:val="22"/>
+          <w:szCs w:val="22"/>
+        </w:rPr>
+        <w:t xml:space="preserve"> we controlled for wind speed, temperature, and precipitation, which we think should capture severe weather and its impact on hospitalizations. Those are the variables in the top right. Our case-crossover study design automatically controls for the county-level characteristics in the top-left corner that could also confound the relationship</w:t>
       </w:r>
       <w:r>
         <w:rPr>
@@ -8587,7 +9261,7 @@
         </w:rPr>
         <w:t xml:space="preserve">This is a great point. Need to use the data to get that </w:t>
       </w:r>
-      <w:commentRangeStart w:id="13"/>
+      <w:commentRangeStart w:id="14"/>
       <w:r>
         <w:rPr>
           <w:rFonts w:ascii="Arial" w:hAnsi="Arial" w:cs="Arial"/>
@@ -8597,7 +9271,7 @@
         </w:rPr>
         <w:t>though</w:t>
       </w:r>
-      <w:commentRangeEnd w:id="13"/>
+      <w:commentRangeEnd w:id="14"/>
       <w:r>
         <w:rPr>
           <w:rStyle w:val="CommentReference"/>
@@ -8606,7 +9280,7 @@
           <w:sz w:val="22"/>
           <w:szCs w:val="22"/>
         </w:rPr>
-        <w:commentReference w:id="13"/>
+        <w:commentReference w:id="14"/>
       </w:r>
       <w:r>
         <w:rPr>
@@ -8646,14 +9320,25 @@
         </w:rPr>
         <w:t xml:space="preserve">Thank </w:t>
       </w:r>
-      <w:r>
-        <w:rPr>
-          <w:rFonts w:ascii="Arial" w:hAnsi="Arial" w:cs="Arial"/>
-          <w:color w:val="4472C4" w:themeColor="accent1"/>
-          <w:sz w:val="22"/>
-          <w:szCs w:val="22"/>
-        </w:rPr>
-        <w:t xml:space="preserve">you Editor! </w:t>
+      <w:proofErr w:type="gramStart"/>
+      <w:r>
+        <w:rPr>
+          <w:rFonts w:ascii="Arial" w:hAnsi="Arial" w:cs="Arial"/>
+          <w:color w:val="4472C4" w:themeColor="accent1"/>
+          <w:sz w:val="22"/>
+          <w:szCs w:val="22"/>
+        </w:rPr>
+        <w:t>you Editor</w:t>
+      </w:r>
+      <w:proofErr w:type="gramEnd"/>
+      <w:r>
+        <w:rPr>
+          <w:rFonts w:ascii="Arial" w:hAnsi="Arial" w:cs="Arial"/>
+          <w:color w:val="4472C4" w:themeColor="accent1"/>
+          <w:sz w:val="22"/>
+          <w:szCs w:val="22"/>
+        </w:rPr>
+        <w:t xml:space="preserve">! </w:t>
       </w:r>
       <w:r>
         <w:rPr>
@@ -8736,23 +9421,44 @@
         </w:rPr>
         <w:t xml:space="preserve">First thing is rerun </w:t>
       </w:r>
-      <w:r>
-        <w:rPr>
-          <w:rFonts w:ascii="Arial" w:hAnsi="Arial" w:cs="Arial"/>
-          <w:color w:val="4472C4" w:themeColor="accent1"/>
-          <w:sz w:val="22"/>
-          <w:szCs w:val="22"/>
-        </w:rPr>
-        <w:t>fasse_data_prep/</w:t>
-      </w:r>
-      <w:r>
-        <w:rPr>
-          <w:rFonts w:ascii="Arial" w:hAnsi="Arial" w:cs="Arial"/>
-          <w:color w:val="4472C4" w:themeColor="accent1"/>
-          <w:sz w:val="22"/>
-          <w:szCs w:val="22"/>
-        </w:rPr>
-        <w:t>03_urgent_hosp_combine_to_analytic</w:t>
+      <w:proofErr w:type="spellStart"/>
+      <w:r>
+        <w:rPr>
+          <w:rFonts w:ascii="Arial" w:hAnsi="Arial" w:cs="Arial"/>
+          <w:color w:val="4472C4" w:themeColor="accent1"/>
+          <w:sz w:val="22"/>
+          <w:szCs w:val="22"/>
+        </w:rPr>
+        <w:t>fasse_data_prep</w:t>
+      </w:r>
+      <w:proofErr w:type="spellEnd"/>
+      <w:r>
+        <w:rPr>
+          <w:rFonts w:ascii="Arial" w:hAnsi="Arial" w:cs="Arial"/>
+          <w:color w:val="4472C4" w:themeColor="accent1"/>
+          <w:sz w:val="22"/>
+          <w:szCs w:val="22"/>
+        </w:rPr>
+        <w:t>/</w:t>
+      </w:r>
+      <w:r>
+        <w:rPr>
+          <w:rFonts w:ascii="Arial" w:hAnsi="Arial" w:cs="Arial"/>
+          <w:color w:val="4472C4" w:themeColor="accent1"/>
+          <w:sz w:val="22"/>
+          <w:szCs w:val="22"/>
+        </w:rPr>
+        <w:t>03_urgent_hosp_combine_to_</w:t>
+      </w:r>
+      <w:proofErr w:type="gramStart"/>
+      <w:r>
+        <w:rPr>
+          <w:rFonts w:ascii="Arial" w:hAnsi="Arial" w:cs="Arial"/>
+          <w:color w:val="4472C4" w:themeColor="accent1"/>
+          <w:sz w:val="22"/>
+          <w:szCs w:val="22"/>
+        </w:rPr>
+        <w:t>analytic</w:t>
       </w:r>
       <w:r>
         <w:rPr>
@@ -8763,6 +9469,7 @@
         </w:rPr>
         <w:t>.R</w:t>
       </w:r>
+      <w:proofErr w:type="gramEnd"/>
       <w:r>
         <w:rPr>
           <w:rFonts w:ascii="Arial" w:hAnsi="Arial" w:cs="Arial"/>
@@ -8833,7 +9540,27 @@
           <w:szCs w:val="22"/>
         </w:rPr>
         <w:lastRenderedPageBreak/>
-        <w:t>Second thing: rerun the data cleaning pipeline (all scripts in fasse_data_prep) with the dataset containing hot/cold days</w:t>
+        <w:t xml:space="preserve">Second thing: rerun the data cleaning pipeline (all scripts in </w:t>
+      </w:r>
+      <w:proofErr w:type="spellStart"/>
+      <w:r>
+        <w:rPr>
+          <w:rFonts w:ascii="Arial" w:hAnsi="Arial" w:cs="Arial"/>
+          <w:color w:val="4472C4" w:themeColor="accent1"/>
+          <w:sz w:val="22"/>
+          <w:szCs w:val="22"/>
+        </w:rPr>
+        <w:t>fasse_data_prep</w:t>
+      </w:r>
+      <w:proofErr w:type="spellEnd"/>
+      <w:r>
+        <w:rPr>
+          <w:rFonts w:ascii="Arial" w:hAnsi="Arial" w:cs="Arial"/>
+          <w:color w:val="4472C4" w:themeColor="accent1"/>
+          <w:sz w:val="22"/>
+          <w:szCs w:val="22"/>
+        </w:rPr>
+        <w:t>) with the dataset containing hot/cold days</w:t>
       </w:r>
       <w:r>
         <w:rPr>
@@ -8869,7 +9596,56 @@
           <w:sz w:val="22"/>
           <w:szCs w:val="22"/>
         </w:rPr>
-        <w:t xml:space="preserve">in 03_urgent_hosp with analytic_exposure_hot_cold_urban_rural.parquet) </w:t>
+        <w:t xml:space="preserve">in 03_urgent_hosp with </w:t>
+      </w:r>
+      <w:proofErr w:type="spellStart"/>
+      <w:r>
+        <w:rPr>
+          <w:rFonts w:ascii="Arial" w:hAnsi="Arial" w:cs="Arial"/>
+          <w:color w:val="4472C4" w:themeColor="accent1"/>
+          <w:sz w:val="22"/>
+          <w:szCs w:val="22"/>
+        </w:rPr>
+        <w:t>analytic_exposure_hot_cold_urban_rural</w:t>
+      </w:r>
+      <w:r>
+        <w:rPr>
+          <w:rFonts w:ascii="Arial" w:hAnsi="Arial" w:cs="Arial"/>
+          <w:color w:val="4472C4" w:themeColor="accent1"/>
+          <w:sz w:val="22"/>
+          <w:szCs w:val="22"/>
+        </w:rPr>
+        <w:t>_</w:t>
+      </w:r>
+      <w:proofErr w:type="gramStart"/>
+      <w:r>
+        <w:rPr>
+          <w:rFonts w:ascii="Arial" w:hAnsi="Arial" w:cs="Arial"/>
+          <w:color w:val="4472C4" w:themeColor="accent1"/>
+          <w:sz w:val="22"/>
+          <w:szCs w:val="22"/>
+        </w:rPr>
+        <w:t>smoke</w:t>
+      </w:r>
+      <w:r>
+        <w:rPr>
+          <w:rFonts w:ascii="Arial" w:hAnsi="Arial" w:cs="Arial"/>
+          <w:color w:val="4472C4" w:themeColor="accent1"/>
+          <w:sz w:val="22"/>
+          <w:szCs w:val="22"/>
+        </w:rPr>
+        <w:t>.parquet</w:t>
+      </w:r>
+      <w:proofErr w:type="spellEnd"/>
+      <w:proofErr w:type="gramEnd"/>
+      <w:r>
+        <w:rPr>
+          <w:rFonts w:ascii="Arial" w:hAnsi="Arial" w:cs="Arial"/>
+          <w:color w:val="4472C4" w:themeColor="accent1"/>
+          <w:sz w:val="22"/>
+          <w:szCs w:val="22"/>
+        </w:rPr>
+        <w:t xml:space="preserve">) </w:t>
       </w:r>
       <w:r>
         <w:rPr>
@@ -8887,7 +9663,145 @@
           <w:sz w:val="22"/>
           <w:szCs w:val="22"/>
         </w:rPr>
-        <w:t>the hot_cold_analysis.R script and the urban_rural_analysis.R script.</w:t>
+        <w:t xml:space="preserve">the </w:t>
+      </w:r>
+      <w:proofErr w:type="spellStart"/>
+      <w:r>
+        <w:rPr>
+          <w:rFonts w:ascii="Arial" w:hAnsi="Arial" w:cs="Arial"/>
+          <w:color w:val="4472C4" w:themeColor="accent1"/>
+          <w:sz w:val="22"/>
+          <w:szCs w:val="22"/>
+        </w:rPr>
+        <w:t>hot_cold_</w:t>
+      </w:r>
+      <w:proofErr w:type="gramStart"/>
+      <w:r>
+        <w:rPr>
+          <w:rFonts w:ascii="Arial" w:hAnsi="Arial" w:cs="Arial"/>
+          <w:color w:val="4472C4" w:themeColor="accent1"/>
+          <w:sz w:val="22"/>
+          <w:szCs w:val="22"/>
+        </w:rPr>
+        <w:t>analysis.R</w:t>
+      </w:r>
+      <w:proofErr w:type="spellEnd"/>
+      <w:proofErr w:type="gramEnd"/>
+      <w:r>
+        <w:rPr>
+          <w:rFonts w:ascii="Arial" w:hAnsi="Arial" w:cs="Arial"/>
+          <w:color w:val="4472C4" w:themeColor="accent1"/>
+          <w:sz w:val="22"/>
+          <w:szCs w:val="22"/>
+        </w:rPr>
+        <w:t xml:space="preserve"> script</w:t>
+      </w:r>
+      <w:r>
+        <w:rPr>
+          <w:rFonts w:ascii="Arial" w:hAnsi="Arial" w:cs="Arial"/>
+          <w:color w:val="4472C4" w:themeColor="accent1"/>
+          <w:sz w:val="22"/>
+          <w:szCs w:val="22"/>
+        </w:rPr>
+        <w:t xml:space="preserve">, </w:t>
+      </w:r>
+      <w:r>
+        <w:rPr>
+          <w:rFonts w:ascii="Arial" w:hAnsi="Arial" w:cs="Arial"/>
+          <w:color w:val="4472C4" w:themeColor="accent1"/>
+          <w:sz w:val="22"/>
+          <w:szCs w:val="22"/>
+        </w:rPr>
+        <w:t xml:space="preserve">the </w:t>
+      </w:r>
+      <w:proofErr w:type="spellStart"/>
+      <w:r>
+        <w:rPr>
+          <w:rFonts w:ascii="Arial" w:hAnsi="Arial" w:cs="Arial"/>
+          <w:color w:val="4472C4" w:themeColor="accent1"/>
+          <w:sz w:val="22"/>
+          <w:szCs w:val="22"/>
+        </w:rPr>
+        <w:t>urban_rural_</w:t>
+      </w:r>
+      <w:proofErr w:type="gramStart"/>
+      <w:r>
+        <w:rPr>
+          <w:rFonts w:ascii="Arial" w:hAnsi="Arial" w:cs="Arial"/>
+          <w:color w:val="4472C4" w:themeColor="accent1"/>
+          <w:sz w:val="22"/>
+          <w:szCs w:val="22"/>
+        </w:rPr>
+        <w:t>analysis.R</w:t>
+      </w:r>
+      <w:proofErr w:type="spellEnd"/>
+      <w:proofErr w:type="gramEnd"/>
+      <w:r>
+        <w:rPr>
+          <w:rFonts w:ascii="Arial" w:hAnsi="Arial" w:cs="Arial"/>
+          <w:color w:val="4472C4" w:themeColor="accent1"/>
+          <w:sz w:val="22"/>
+          <w:szCs w:val="22"/>
+        </w:rPr>
+        <w:t xml:space="preserve"> script</w:t>
+      </w:r>
+      <w:r>
+        <w:rPr>
+          <w:rFonts w:ascii="Arial" w:hAnsi="Arial" w:cs="Arial"/>
+          <w:color w:val="4472C4" w:themeColor="accent1"/>
+          <w:sz w:val="22"/>
+          <w:szCs w:val="22"/>
+        </w:rPr>
+        <w:t xml:space="preserve">, and the </w:t>
+      </w:r>
+      <w:proofErr w:type="spellStart"/>
+      <w:r>
+        <w:rPr>
+          <w:rFonts w:ascii="Arial" w:hAnsi="Arial" w:cs="Arial"/>
+          <w:color w:val="4472C4" w:themeColor="accent1"/>
+          <w:sz w:val="22"/>
+          <w:szCs w:val="22"/>
+        </w:rPr>
+        <w:t>sens_control_for_wf_</w:t>
+      </w:r>
+      <w:proofErr w:type="gramStart"/>
+      <w:r>
+        <w:rPr>
+          <w:rFonts w:ascii="Arial" w:hAnsi="Arial" w:cs="Arial"/>
+          <w:color w:val="4472C4" w:themeColor="accent1"/>
+          <w:sz w:val="22"/>
+          <w:szCs w:val="22"/>
+        </w:rPr>
+        <w:t>smoke</w:t>
+      </w:r>
+      <w:r>
+        <w:rPr>
+          <w:rFonts w:ascii="Arial" w:hAnsi="Arial" w:cs="Arial"/>
+          <w:color w:val="4472C4" w:themeColor="accent1"/>
+          <w:sz w:val="22"/>
+          <w:szCs w:val="22"/>
+        </w:rPr>
+        <w:t>l.R</w:t>
+      </w:r>
+      <w:proofErr w:type="spellEnd"/>
+      <w:proofErr w:type="gramEnd"/>
+      <w:r>
+        <w:rPr>
+          <w:rFonts w:ascii="Arial" w:hAnsi="Arial" w:cs="Arial"/>
+          <w:color w:val="4472C4" w:themeColor="accent1"/>
+          <w:sz w:val="22"/>
+          <w:szCs w:val="22"/>
+        </w:rPr>
+        <w:t xml:space="preserve"> script</w:t>
+      </w:r>
+      <w:r>
+        <w:rPr>
+          <w:rFonts w:ascii="Arial" w:hAnsi="Arial" w:cs="Arial"/>
+          <w:color w:val="4472C4" w:themeColor="accent1"/>
+          <w:sz w:val="22"/>
+          <w:szCs w:val="22"/>
+        </w:rPr>
+        <w:t xml:space="preserve">. </w:t>
       </w:r>
     </w:p>
     <w:p>
@@ -8957,14 +9871,76 @@
           <w:szCs w:val="22"/>
         </w:rPr>
       </w:pPr>
-      <w:r>
-        <w:rPr>
-          <w:rFonts w:ascii="Arial" w:hAnsi="Arial" w:cs="Arial"/>
-          <w:color w:val="4472C4" w:themeColor="accent1"/>
-          <w:sz w:val="22"/>
-          <w:szCs w:val="22"/>
-        </w:rPr>
-        <w:t>an_dat_low_missingness &lt;- an_dat %&gt;% filter(percent_served &gt;= 0.8 &amp;</w:t>
+      <w:proofErr w:type="spellStart"/>
+      <w:r>
+        <w:rPr>
+          <w:rFonts w:ascii="Arial" w:hAnsi="Arial" w:cs="Arial"/>
+          <w:color w:val="4472C4" w:themeColor="accent1"/>
+          <w:sz w:val="22"/>
+          <w:szCs w:val="22"/>
+        </w:rPr>
+        <w:t>an_dat_low_missingness</w:t>
+      </w:r>
+      <w:proofErr w:type="spellEnd"/>
+      <w:r>
+        <w:rPr>
+          <w:rFonts w:ascii="Arial" w:hAnsi="Arial" w:cs="Arial"/>
+          <w:color w:val="4472C4" w:themeColor="accent1"/>
+          <w:sz w:val="22"/>
+          <w:szCs w:val="22"/>
+        </w:rPr>
+        <w:t xml:space="preserve"> &lt;- </w:t>
+      </w:r>
+      <w:proofErr w:type="spellStart"/>
+      <w:r>
+        <w:rPr>
+          <w:rFonts w:ascii="Arial" w:hAnsi="Arial" w:cs="Arial"/>
+          <w:color w:val="4472C4" w:themeColor="accent1"/>
+          <w:sz w:val="22"/>
+          <w:szCs w:val="22"/>
+        </w:rPr>
+        <w:t>an_dat</w:t>
+      </w:r>
+      <w:proofErr w:type="spellEnd"/>
+      <w:r>
+        <w:rPr>
+          <w:rFonts w:ascii="Arial" w:hAnsi="Arial" w:cs="Arial"/>
+          <w:color w:val="4472C4" w:themeColor="accent1"/>
+          <w:sz w:val="22"/>
+          <w:szCs w:val="22"/>
+        </w:rPr>
+        <w:t xml:space="preserve"> %&gt;% </w:t>
+      </w:r>
+      <w:proofErr w:type="gramStart"/>
+      <w:r>
+        <w:rPr>
+          <w:rFonts w:ascii="Arial" w:hAnsi="Arial" w:cs="Arial"/>
+          <w:color w:val="4472C4" w:themeColor="accent1"/>
+          <w:sz w:val="22"/>
+          <w:szCs w:val="22"/>
+        </w:rPr>
+        <w:t>filter(</w:t>
+      </w:r>
+      <w:proofErr w:type="spellStart"/>
+      <w:proofErr w:type="gramEnd"/>
+      <w:r>
+        <w:rPr>
+          <w:rFonts w:ascii="Arial" w:hAnsi="Arial" w:cs="Arial"/>
+          <w:color w:val="4472C4" w:themeColor="accent1"/>
+          <w:sz w:val="22"/>
+          <w:szCs w:val="22"/>
+        </w:rPr>
+        <w:t>percent_served</w:t>
+      </w:r>
+      <w:proofErr w:type="spellEnd"/>
+      <w:r>
+        <w:rPr>
+          <w:rFonts w:ascii="Arial" w:hAnsi="Arial" w:cs="Arial"/>
+          <w:color w:val="4472C4" w:themeColor="accent1"/>
+          <w:sz w:val="22"/>
+          <w:szCs w:val="22"/>
+        </w:rPr>
+        <w:t xml:space="preserve"> &gt;= 0.8 &amp;</w:t>
       </w:r>
     </w:p>
     <w:p>
@@ -8988,7 +9964,47 @@
           <w:sz w:val="22"/>
           <w:szCs w:val="22"/>
         </w:rPr>
-        <w:t xml:space="preserve">                                              !is.na(percent_served))</w:t>
+        <w:t xml:space="preserve">                                              </w:t>
+      </w:r>
+      <w:proofErr w:type="gramStart"/>
+      <w:r>
+        <w:rPr>
+          <w:rFonts w:ascii="Arial" w:hAnsi="Arial" w:cs="Arial"/>
+          <w:color w:val="4472C4" w:themeColor="accent1"/>
+          <w:sz w:val="22"/>
+          <w:szCs w:val="22"/>
+        </w:rPr>
+        <w:t>!is.na</w:t>
+      </w:r>
+      <w:proofErr w:type="gramEnd"/>
+      <w:r>
+        <w:rPr>
+          <w:rFonts w:ascii="Arial" w:hAnsi="Arial" w:cs="Arial"/>
+          <w:color w:val="4472C4" w:themeColor="accent1"/>
+          <w:sz w:val="22"/>
+          <w:szCs w:val="22"/>
+        </w:rPr>
+        <w:t>(</w:t>
+      </w:r>
+      <w:proofErr w:type="spellStart"/>
+      <w:r>
+        <w:rPr>
+          <w:rFonts w:ascii="Arial" w:hAnsi="Arial" w:cs="Arial"/>
+          <w:color w:val="4472C4" w:themeColor="accent1"/>
+          <w:sz w:val="22"/>
+          <w:szCs w:val="22"/>
+        </w:rPr>
+        <w:t>percent_served</w:t>
+      </w:r>
+      <w:proofErr w:type="spellEnd"/>
+      <w:r>
+        <w:rPr>
+          <w:rFonts w:ascii="Arial" w:hAnsi="Arial" w:cs="Arial"/>
+          <w:color w:val="4472C4" w:themeColor="accent1"/>
+          <w:sz w:val="22"/>
+          <w:szCs w:val="22"/>
+        </w:rPr>
+        <w:t>))</w:t>
       </w:r>
     </w:p>
     <w:p>
@@ -9108,8 +10124,30 @@
           <w:sz w:val="22"/>
           <w:szCs w:val="22"/>
         </w:rPr>
-        <w:t>And then run the analysis script that runs the low missingness analysis low_missingness_sens.R</w:t>
-      </w:r>
+        <w:t xml:space="preserve">And then run the analysis script that runs the low missingness analysis </w:t>
+      </w:r>
+      <w:proofErr w:type="spellStart"/>
+      <w:r>
+        <w:rPr>
+          <w:rFonts w:ascii="Arial" w:hAnsi="Arial" w:cs="Arial"/>
+          <w:color w:val="4472C4" w:themeColor="accent1"/>
+          <w:sz w:val="22"/>
+          <w:szCs w:val="22"/>
+        </w:rPr>
+        <w:t>low_missingness_</w:t>
+      </w:r>
+      <w:proofErr w:type="gramStart"/>
+      <w:r>
+        <w:rPr>
+          <w:rFonts w:ascii="Arial" w:hAnsi="Arial" w:cs="Arial"/>
+          <w:color w:val="4472C4" w:themeColor="accent1"/>
+          <w:sz w:val="22"/>
+          <w:szCs w:val="22"/>
+        </w:rPr>
+        <w:t>sens.R</w:t>
+      </w:r>
+      <w:proofErr w:type="spellEnd"/>
+      <w:proofErr w:type="gramEnd"/>
     </w:p>
     <w:p>
       <w:pPr>
@@ -9142,27 +10180,128 @@
           <w:sz w:val="22"/>
           <w:szCs w:val="22"/>
         </w:rPr>
-        <w:t xml:space="preserve">Fourth thing: need to find and add the qAICs to the supplement. </w:t>
-      </w:r>
-      <w:r>
-        <w:rPr>
-          <w:rFonts w:ascii="Arial" w:hAnsi="Arial" w:cs="Arial"/>
-          <w:color w:val="4472C4" w:themeColor="accent1"/>
-          <w:sz w:val="22"/>
-          <w:szCs w:val="22"/>
-        </w:rPr>
-        <w:t xml:space="preserve">Very hard to do this out of the server. </w:t>
-      </w:r>
-    </w:p>
-    <w:p>
-      <w:pPr>
-        <w:rPr>
-          <w:rFonts w:ascii="Arial" w:hAnsi="Arial" w:cs="Arial"/>
-          <w:color w:val="4472C4" w:themeColor="accent1"/>
-          <w:sz w:val="22"/>
-          <w:szCs w:val="22"/>
-        </w:rPr>
-      </w:pPr>
+        <w:t xml:space="preserve">Fourth thing: need to find and add the </w:t>
+      </w:r>
+      <w:proofErr w:type="spellStart"/>
+      <w:r>
+        <w:rPr>
+          <w:rFonts w:ascii="Arial" w:hAnsi="Arial" w:cs="Arial"/>
+          <w:color w:val="4472C4" w:themeColor="accent1"/>
+          <w:sz w:val="22"/>
+          <w:szCs w:val="22"/>
+        </w:rPr>
+        <w:t>qAICs</w:t>
+      </w:r>
+      <w:proofErr w:type="spellEnd"/>
+      <w:r>
+        <w:rPr>
+          <w:rFonts w:ascii="Arial" w:hAnsi="Arial" w:cs="Arial"/>
+          <w:color w:val="4472C4" w:themeColor="accent1"/>
+          <w:sz w:val="22"/>
+          <w:szCs w:val="22"/>
+        </w:rPr>
+        <w:t xml:space="preserve"> to the supplement. </w:t>
+      </w:r>
+      <w:r>
+        <w:rPr>
+          <w:rFonts w:ascii="Arial" w:hAnsi="Arial" w:cs="Arial"/>
+          <w:color w:val="4472C4" w:themeColor="accent1"/>
+          <w:sz w:val="22"/>
+          <w:szCs w:val="22"/>
+        </w:rPr>
+        <w:t>Very hard to do this out of the server</w:t>
+      </w:r>
+      <w:r>
+        <w:rPr>
+          <w:rFonts w:ascii="Arial" w:hAnsi="Arial" w:cs="Arial"/>
+          <w:color w:val="4472C4" w:themeColor="accent1"/>
+          <w:sz w:val="22"/>
+          <w:szCs w:val="22"/>
+        </w:rPr>
+        <w:t xml:space="preserve"> lol. Not sure if we need to rerun models, or if they’re saved, or what. I can’t look without logging on. </w:t>
+      </w:r>
+    </w:p>
+    <w:p>
+      <w:pPr>
+        <w:pStyle w:val="ListParagraph"/>
+        <w:rPr>
+          <w:rFonts w:ascii="Arial" w:hAnsi="Arial" w:cs="Arial"/>
+          <w:color w:val="4472C4" w:themeColor="accent1"/>
+          <w:sz w:val="22"/>
+          <w:szCs w:val="22"/>
+        </w:rPr>
+      </w:pPr>
+    </w:p>
+    <w:p>
+      <w:pPr>
+        <w:pStyle w:val="ListParagraph"/>
+        <w:numPr>
+          <w:ilvl w:val="0"/>
+          <w:numId w:val="2"/>
+        </w:numPr>
+        <w:rPr>
+          <w:rFonts w:ascii="Arial" w:hAnsi="Arial" w:cs="Arial"/>
+          <w:color w:val="4472C4" w:themeColor="accent1"/>
+          <w:sz w:val="22"/>
+          <w:szCs w:val="22"/>
+        </w:rPr>
+      </w:pPr>
+      <w:r>
+        <w:rPr>
+          <w:rFonts w:ascii="Arial" w:hAnsi="Arial" w:cs="Arial"/>
+          <w:color w:val="4472C4" w:themeColor="accent1"/>
+          <w:sz w:val="22"/>
+          <w:szCs w:val="22"/>
+        </w:rPr>
+        <w:t xml:space="preserve">Fifth thing: need to make a list of counties that are included/excluded in the main analysis. </w:t>
+      </w:r>
+      <w:r>
+        <w:rPr>
+          <w:rFonts w:ascii="Arial" w:hAnsi="Arial" w:cs="Arial"/>
+          <w:color w:val="4472C4" w:themeColor="accent1"/>
+          <w:sz w:val="22"/>
+          <w:szCs w:val="22"/>
+        </w:rPr>
+        <w:t xml:space="preserve">I added a line in </w:t>
+      </w:r>
+      <w:r>
+        <w:rPr>
+          <w:rFonts w:ascii="Arial" w:hAnsi="Arial" w:cs="Arial"/>
+          <w:color w:val="4472C4" w:themeColor="accent1"/>
+          <w:sz w:val="22"/>
+          <w:szCs w:val="22"/>
+        </w:rPr>
+        <w:t>03_urgent_</w:t>
+      </w:r>
+      <w:proofErr w:type="gramStart"/>
+      <w:r>
+        <w:rPr>
+          <w:rFonts w:ascii="Arial" w:hAnsi="Arial" w:cs="Arial"/>
+          <w:color w:val="4472C4" w:themeColor="accent1"/>
+          <w:sz w:val="22"/>
+          <w:szCs w:val="22"/>
+        </w:rPr>
+        <w:t xml:space="preserve">hosp </w:t>
+      </w:r>
+      <w:r>
+        <w:rPr>
+          <w:rFonts w:ascii="Arial" w:hAnsi="Arial" w:cs="Arial"/>
+          <w:color w:val="4472C4" w:themeColor="accent1"/>
+          <w:sz w:val="22"/>
+          <w:szCs w:val="22"/>
+        </w:rPr>
+        <w:t xml:space="preserve"> that</w:t>
+      </w:r>
+      <w:proofErr w:type="gramEnd"/>
+      <w:r>
+        <w:rPr>
+          <w:rFonts w:ascii="Arial" w:hAnsi="Arial" w:cs="Arial"/>
+          <w:color w:val="4472C4" w:themeColor="accent1"/>
+          <w:sz w:val="22"/>
+          <w:szCs w:val="22"/>
+        </w:rPr>
+        <w:t xml:space="preserve"> should do that. </w:t>
+      </w:r>
     </w:p>
     <w:p>
       <w:pPr>
@@ -9303,7 +10442,7 @@
       </w:r>
     </w:p>
   </w:comment>
-  <w:comment w:id="3" w:author="Heather M" w:date="2025-07-11T16:49:00Z" w:initials="HM">
+  <w:comment w:id="3" w:author="Heather M" w:date="2025-07-17T16:01:00Z" w:initials="HM">
     <w:p>
       <w:pPr>
         <w:pStyle w:val="CommentText"/>
@@ -9315,11 +10454,27 @@
         <w:annotationRef/>
       </w:r>
       <w:r>
+        <w:t xml:space="preserve">This is a big problem. </w:t>
+      </w:r>
+    </w:p>
+  </w:comment>
+  <w:comment w:id="4" w:author="Heather M" w:date="2025-07-11T16:49:00Z" w:initials="HM">
+    <w:p>
+      <w:pPr>
+        <w:pStyle w:val="CommentText"/>
+      </w:pPr>
+      <w:r>
+        <w:rPr>
+          <w:rStyle w:val="CommentReference"/>
+        </w:rPr>
+        <w:annotationRef/>
+      </w:r>
+      <w:r>
         <w:t>This answer needs improvement</w:t>
       </w:r>
     </w:p>
   </w:comment>
-  <w:comment w:id="4" w:author="Heather M" w:date="2025-07-11T17:22:00Z" w:initials="HM">
+  <w:comment w:id="5" w:author="Heather M" w:date="2025-07-11T17:22:00Z" w:initials="HM">
     <w:p>
       <w:pPr>
         <w:pStyle w:val="CommentText"/>
@@ -9334,14 +10489,22 @@
         <w:t xml:space="preserve">Maybe cite the paper </w:t>
       </w:r>
       <w:r>
-        <w:t xml:space="preserve">on conditional poisson </w:t>
+        <w:t xml:space="preserve">on conditional </w:t>
+      </w:r>
+      <w:proofErr w:type="spellStart"/>
+      <w:r>
+        <w:t>poisson</w:t>
+      </w:r>
+      <w:proofErr w:type="spellEnd"/>
+      <w:r>
+        <w:t xml:space="preserve"> </w:t>
       </w:r>
       <w:r>
         <w:t>here?</w:t>
       </w:r>
     </w:p>
   </w:comment>
-  <w:comment w:id="5" w:author="Heather M" w:date="2025-07-11T16:50:00Z" w:initials="HM">
+  <w:comment w:id="6" w:author="Heather M" w:date="2025-07-11T16:50:00Z" w:initials="HM">
     <w:p>
       <w:pPr>
         <w:pStyle w:val="CommentText"/>
@@ -9393,7 +10556,7 @@
       </w:pPr>
     </w:p>
   </w:comment>
-  <w:comment w:id="6" w:author="Heather M" w:date="2025-07-11T17:09:00Z" w:initials="HM">
+  <w:comment w:id="7" w:author="Heather M" w:date="2025-07-11T17:09:00Z" w:initials="HM">
     <w:p>
       <w:pPr>
         <w:pStyle w:val="CommentText"/>
@@ -9409,7 +10572,7 @@
       </w:r>
     </w:p>
   </w:comment>
-  <w:comment w:id="7" w:author="Heather M" w:date="2025-07-11T14:46:00Z" w:initials="HM">
+  <w:comment w:id="8" w:author="Heather M" w:date="2025-07-11T14:46:00Z" w:initials="HM">
     <w:p>
       <w:pPr>
         <w:pStyle w:val="CommentText"/>
@@ -9428,7 +10591,7 @@
       </w:r>
     </w:p>
   </w:comment>
-  <w:comment w:id="8" w:author="Heather M" w:date="2025-07-11T17:23:00Z" w:initials="HM">
+  <w:comment w:id="9" w:author="Heather M" w:date="2025-07-11T17:23:00Z" w:initials="HM">
     <w:p>
       <w:pPr>
         <w:pStyle w:val="CommentText"/>
@@ -9444,7 +10607,7 @@
       </w:r>
     </w:p>
   </w:comment>
-  <w:comment w:id="9" w:author="Heather M" w:date="2025-07-12T16:07:00Z" w:initials="HM">
+  <w:comment w:id="10" w:author="Heather M" w:date="2025-07-12T16:07:00Z" w:initials="HM">
     <w:p>
       <w:pPr>
         <w:pStyle w:val="CommentText"/>
@@ -9455,12 +10618,17 @@
         </w:rPr>
         <w:annotationRef/>
       </w:r>
-      <w:r>
-        <w:t xml:space="preserve">Bluegh </w:t>
+      <w:proofErr w:type="spellStart"/>
+      <w:r>
+        <w:t>Bluegh</w:t>
+      </w:r>
+      <w:proofErr w:type="spellEnd"/>
+      <w:r>
+        <w:t xml:space="preserve"> </w:t>
       </w:r>
     </w:p>
   </w:comment>
-  <w:comment w:id="10" w:author="Heather M" w:date="2025-07-11T17:36:00Z" w:initials="HM">
+  <w:comment w:id="11" w:author="Heather M" w:date="2025-07-11T17:36:00Z" w:initials="HM">
     <w:p>
       <w:pPr>
         <w:pStyle w:val="CommentText"/>
@@ -9476,7 +10644,7 @@
       </w:r>
     </w:p>
   </w:comment>
-  <w:comment w:id="11" w:author="Heather M" w:date="2025-07-12T15:29:00Z" w:initials="HM">
+  <w:comment w:id="12" w:author="Heather M" w:date="2025-07-12T15:29:00Z" w:initials="HM">
     <w:p>
       <w:pPr>
         <w:pStyle w:val="CommentText"/>
@@ -9488,11 +10656,16 @@
         <w:annotationRef/>
       </w:r>
       <w:r>
-        <w:t>For vivian</w:t>
-      </w:r>
+        <w:t xml:space="preserve">For </w:t>
+      </w:r>
+      <w:proofErr w:type="spellStart"/>
+      <w:r>
+        <w:t>vivian</w:t>
+      </w:r>
+      <w:proofErr w:type="spellEnd"/>
     </w:p>
   </w:comment>
-  <w:comment w:id="12" w:author="Heather M" w:date="2025-07-12T16:08:00Z" w:initials="HM">
+  <w:comment w:id="13" w:author="Heather M" w:date="2025-07-12T16:08:00Z" w:initials="HM">
     <w:p>
       <w:pPr>
         <w:pStyle w:val="CommentText"/>
@@ -9508,7 +10681,7 @@
       </w:r>
     </w:p>
   </w:comment>
-  <w:comment w:id="13" w:author="Heather M" w:date="2025-07-12T16:05:00Z" w:initials="HM">
+  <w:comment w:id="14" w:author="Heather M" w:date="2025-07-12T16:05:00Z" w:initials="HM">
     <w:p>
       <w:pPr>
         <w:pStyle w:val="CommentText"/>
@@ -9519,9 +10692,11 @@
         </w:rPr>
         <w:annotationRef/>
       </w:r>
+      <w:proofErr w:type="spellStart"/>
       <w:r>
         <w:t>vivian</w:t>
       </w:r>
+      <w:proofErr w:type="spellEnd"/>
     </w:p>
   </w:comment>
 </w:comments>
@@ -9532,6 +10707,7 @@
   <w15:commentEx w15:paraId="603DA029" w15:done="0"/>
   <w15:commentEx w15:paraId="191609B9" w15:done="0"/>
   <w15:commentEx w15:paraId="33AF67EF" w15:done="0"/>
+  <w15:commentEx w15:paraId="48C4F739" w15:done="0"/>
   <w15:commentEx w15:paraId="6BDD9C2E" w15:done="0"/>
   <w15:commentEx w15:paraId="3653D7C5" w15:done="0"/>
   <w15:commentEx w15:paraId="27EC59E2" w15:done="0"/>
@@ -9551,6 +10727,7 @@
   <w16cex:commentExtensible w16cex:durableId="424FA5E0" w16cex:dateUtc="2025-07-11T17:35:00Z"/>
   <w16cex:commentExtensible w16cex:durableId="2B3B208F" w16cex:dateUtc="2025-07-14T17:08:00Z"/>
   <w16cex:commentExtensible w16cex:durableId="690CC77A" w16cex:dateUtc="2025-07-11T18:10:00Z"/>
+  <w16cex:commentExtensible w16cex:durableId="1C953F99" w16cex:dateUtc="2025-07-17T20:01:00Z"/>
   <w16cex:commentExtensible w16cex:durableId="6E929DCE" w16cex:dateUtc="2025-07-11T20:49:00Z"/>
   <w16cex:commentExtensible w16cex:durableId="2F804514" w16cex:dateUtc="2025-07-11T21:22:00Z"/>
   <w16cex:commentExtensible w16cex:durableId="400389FA" w16cex:dateUtc="2025-07-11T20:50:00Z"/>
@@ -9570,6 +10747,7 @@
   <w16cid:commentId w16cid:paraId="603DA029" w16cid:durableId="424FA5E0"/>
   <w16cid:commentId w16cid:paraId="191609B9" w16cid:durableId="2B3B208F"/>
   <w16cid:commentId w16cid:paraId="33AF67EF" w16cid:durableId="690CC77A"/>
+  <w16cid:commentId w16cid:paraId="48C4F739" w16cid:durableId="1C953F99"/>
   <w16cid:commentId w16cid:paraId="6BDD9C2E" w16cid:durableId="6E929DCE"/>
   <w16cid:commentId w16cid:paraId="3653D7C5" w16cid:durableId="2F804514"/>
   <w16cid:commentId w16cid:paraId="27EC59E2" w16cid:durableId="400389FA"/>

</xml_diff>